<commit_message>
fix 580 project code and memo
</commit_message>
<xml_diff>
--- a/580tecec/project/Team10_ECEC_t580_Ultrasonic_Filter_Memo.docx
+++ b/580tecec/project/Team10_ECEC_t580_Ultrasonic_Filter_Memo.docx
@@ -123,7 +123,7 @@
     </w:p>
     <w:p>
       <w:pPr>
-        <w:pStyle w:val="464"/>
+        <w:pStyle w:val="630"/>
         <w:numPr>
           <w:ilvl w:val="0"/>
           <w:numId w:val="28"/>
@@ -148,7 +148,7 @@
     </w:p>
     <w:p>
       <w:pPr>
-        <w:pStyle w:val="464"/>
+        <w:pStyle w:val="630"/>
         <w:numPr>
           <w:ilvl w:val="0"/>
           <w:numId w:val="28"/>
@@ -637,7 +637,7 @@
     </w:p>
     <w:tbl>
       <w:tblPr>
-        <w:tblStyle w:val="461"/>
+        <w:tblStyle w:val="627"/>
         <w:tblW w:w="10152" w:type="dxa"/>
         <w:jc w:val="center"/>
         <w:tblLook w:val="04A0" w:firstRow="1" w:lastRow="0" w:firstColumn="1" w:lastColumn="0" w:noHBand="0" w:noVBand="1"/>
@@ -2028,15 +2028,15 @@
     </w:p>
     <w:tbl>
       <w:tblPr>
-        <w:tblStyle w:val="461"/>
+        <w:tblStyle w:val="627"/>
         <w:tblW w:w="10152" w:type="dxa"/>
         <w:tblLayout w:type="fixed"/>
         <w:tblLook w:val="04A0" w:firstRow="1" w:lastRow="0" w:firstColumn="1" w:lastColumn="0" w:noHBand="0" w:noVBand="1"/>
       </w:tblPr>
       <w:tblGrid>
-        <w:gridCol w:w="1235"/>
-        <w:gridCol w:w="1042"/>
-        <w:gridCol w:w="1127"/>
+        <w:gridCol w:w="1257"/>
+        <w:gridCol w:w="1134"/>
+        <w:gridCol w:w="1013"/>
         <w:gridCol w:w="1127"/>
         <w:gridCol w:w="1828"/>
         <w:gridCol w:w="1559"/>
@@ -2046,7 +2046,7 @@
         <w:trPr/>
         <w:tc>
           <w:tcPr>
-            <w:tcW w:w="1235" w:type="dxa"/>
+            <w:tcW w:w="1257" w:type="dxa"/>
             <w:textDirection w:val="lrTb"/>
             <w:noWrap w:val="false"/>
           </w:tcPr>
@@ -2111,7 +2111,7 @@
         </w:tc>
         <w:tc>
           <w:tcPr>
-            <w:tcW w:w="1042" w:type="dxa"/>
+            <w:tcW w:w="1134" w:type="dxa"/>
             <w:textDirection w:val="lrTb"/>
             <w:noWrap w:val="false"/>
           </w:tcPr>
@@ -2153,11 +2153,12 @@
                 <w:szCs w:val="24"/>
               </w:rPr>
             </w:r>
+            <w:r/>
           </w:p>
         </w:tc>
         <w:tc>
           <w:tcPr>
-            <w:tcW w:w="1127" w:type="dxa"/>
+            <w:tcW w:w="1013" w:type="dxa"/>
             <w:textDirection w:val="lrTb"/>
             <w:noWrap w:val="false"/>
           </w:tcPr>
@@ -2514,7 +2515,7 @@
         <w:trPr/>
         <w:tc>
           <w:tcPr>
-            <w:tcW w:w="1235" w:type="dxa"/>
+            <w:tcW w:w="1257" w:type="dxa"/>
             <w:textDirection w:val="lrTb"/>
             <w:noWrap w:val="false"/>
           </w:tcPr>
@@ -2547,12 +2548,13 @@
         </w:tc>
         <w:tc>
           <w:tcPr>
-            <w:tcW w:w="1042" w:type="dxa"/>
+            <w:tcW w:w="1134" w:type="dxa"/>
             <w:textDirection w:val="lrTb"/>
             <w:noWrap w:val="false"/>
           </w:tcPr>
           <w:p>
             <w:pPr>
+              <w:jc w:val="center"/>
               <w:rPr>
                 <w:rFonts w:ascii="Times New Roman" w:hAnsi="Times New Roman"/>
                 <w:b/>
@@ -2575,7 +2577,7 @@
                 <w:bCs/>
                 <w:szCs w:val="24"/>
               </w:rPr>
-              <w:t xml:space="preserve">3.3750</w:t>
+              <w:t xml:space="preserve">1.7850</w:t>
             </w:r>
             <w:r>
               <w:rPr>
@@ -2590,12 +2592,13 @@
         </w:tc>
         <w:tc>
           <w:tcPr>
-            <w:tcW w:w="1127" w:type="dxa"/>
+            <w:tcW w:w="1013" w:type="dxa"/>
             <w:textDirection w:val="lrTb"/>
             <w:noWrap w:val="false"/>
           </w:tcPr>
           <w:p>
             <w:pPr>
+              <w:jc w:val="center"/>
               <w:rPr>
                 <w:rFonts w:ascii="Times New Roman" w:hAnsi="Times New Roman"/>
                 <w:b/>
@@ -2618,7 +2621,7 @@
                 <w:bCs/>
                 <w:szCs w:val="24"/>
               </w:rPr>
-              <w:t xml:space="preserve">0.9951</w:t>
+              <w:t xml:space="preserve">0.9642</w:t>
             </w:r>
             <w:r>
               <w:rPr>
@@ -2639,6 +2642,7 @@
           </w:tcPr>
           <w:p>
             <w:pPr>
+              <w:jc w:val="center"/>
               <w:rPr>
                 <w:rFonts w:ascii="Times New Roman" w:hAnsi="Times New Roman"/>
                 <w:b/>
@@ -2661,15 +2665,7 @@
                 <w:bCs/>
                 <w:szCs w:val="24"/>
               </w:rPr>
-              <w:t xml:space="preserve">1.7310</w:t>
-            </w:r>
-            <w:r>
-              <w:rPr>
-                <w:rFonts w:ascii="Times New Roman" w:hAnsi="Times New Roman"/>
-                <w:b/>
-                <w:bCs/>
-                <w:szCs w:val="24"/>
-              </w:rPr>
+              <w:t xml:space="preserve">1.3147</w:t>
             </w:r>
             <w:r/>
           </w:p>
@@ -2696,7 +2692,7 @@
                 <w:bCs/>
                 <w:szCs w:val="24"/>
               </w:rPr>
-              <w:t xml:space="preserve">-</w:t>
+              <w:t xml:space="preserve">0.0056</w:t>
             </w:r>
             <w:r>
               <w:rPr>
@@ -2705,24 +2701,7 @@
                 <w:bCs/>
                 <w:szCs w:val="24"/>
               </w:rPr>
-              <w:t xml:space="preserve">273232   -</w:t>
-            </w:r>
-            <w:r>
-              <w:rPr>
-                <w:rFonts w:ascii="Times New Roman" w:hAnsi="Times New Roman"/>
-                <w:b/>
-                <w:bCs/>
-                <w:szCs w:val="24"/>
-              </w:rPr>
-              <w:t xml:space="preserve">4761</w:t>
-            </w:r>
-            <w:r>
-              <w:rPr>
-                <w:rFonts w:ascii="Times New Roman" w:hAnsi="Times New Roman"/>
-                <w:b/>
-                <w:bCs/>
-                <w:szCs w:val="24"/>
-              </w:rPr>
+              <w:t xml:space="preserve">   0.0043</w:t>
             </w:r>
             <w:r>
               <w:rPr>
@@ -2749,7 +2728,7 @@
                 <w:bCs/>
                 <w:szCs w:val="24"/>
               </w:rPr>
-              <w:t xml:space="preserve">-</w:t>
+              <w:t xml:space="preserve">0.0043</w:t>
             </w:r>
             <w:r>
               <w:rPr>
@@ -2758,41 +2737,9 @@
                 <w:bCs/>
                 <w:szCs w:val="24"/>
               </w:rPr>
-              <w:t xml:space="preserve">437925   -</w:t>
+              <w:t xml:space="preserve">   0.0207</w:t>
             </w:r>
-            <w:r>
-              <w:rPr>
-                <w:rFonts w:ascii="Times New Roman" w:hAnsi="Times New Roman"/>
-                <w:b/>
-                <w:bCs/>
-                <w:szCs w:val="24"/>
-              </w:rPr>
-              <w:t xml:space="preserve">7631</w:t>
-            </w:r>
-            <w:r>
-              <w:rPr>
-                <w:rFonts w:ascii="Times New Roman" w:hAnsi="Times New Roman"/>
-                <w:b/>
-                <w:bCs/>
-                <w:szCs w:val="24"/>
-              </w:rPr>
-            </w:r>
-            <w:r>
-              <w:rPr>
-                <w:rFonts w:ascii="Times New Roman" w:hAnsi="Times New Roman"/>
-                <w:b/>
-                <w:bCs/>
-                <w:szCs w:val="24"/>
-              </w:rPr>
-            </w:r>
-            <w:r>
-              <w:rPr>
-                <w:rFonts w:ascii="Times New Roman" w:hAnsi="Times New Roman"/>
-                <w:b/>
-                <w:bCs/>
-                <w:szCs w:val="24"/>
-              </w:rPr>
-            </w:r>
+            <w:r/>
           </w:p>
         </w:tc>
         <w:tc>
@@ -2860,7 +2807,7 @@
                 <w:bCs/>
                 <w:szCs w:val="24"/>
               </w:rPr>
-              <w:t xml:space="preserve">0.5556</w:t>
+              <w:t xml:space="preserve">1.1111</w:t>
             </w:r>
             <w:r>
               <w:rPr>
@@ -2870,14 +2817,7 @@
                 <w:szCs w:val="24"/>
               </w:rPr>
             </w:r>
-            <w:r>
-              <w:rPr>
-                <w:rFonts w:ascii="Times New Roman" w:hAnsi="Times New Roman"/>
-                <w:b/>
-                <w:bCs/>
-                <w:szCs w:val="24"/>
-              </w:rPr>
-            </w:r>
+            <w:r/>
           </w:p>
         </w:tc>
         <w:tc>
@@ -2910,24 +2850,7 @@
                 <w:bCs/>
                 <w:szCs w:val="24"/>
               </w:rPr>
-              <w:t xml:space="preserve">0.0292   </w:t>
-            </w:r>
-            <w:r>
-              <w:rPr>
-                <w:rFonts w:ascii="Times New Roman" w:hAnsi="Times New Roman"/>
-                <w:b/>
-                <w:bCs/>
-                <w:szCs w:val="24"/>
-              </w:rPr>
-              <w:t xml:space="preserve">0.0292</w:t>
-            </w:r>
-            <w:r>
-              <w:rPr>
-                <w:rFonts w:ascii="Times New Roman" w:hAnsi="Times New Roman"/>
-                <w:b/>
-                <w:bCs/>
-                <w:szCs w:val="24"/>
-              </w:rPr>
+              <w:t xml:space="preserve">10000   0</w:t>
             </w:r>
             <w:r>
               <w:rPr>
@@ -2954,6 +2877,7 @@
                 <w:bCs/>
                 <w:szCs w:val="24"/>
               </w:rPr>
+              <w:t xml:space="preserve">0</w:t>
             </w:r>
             <w:r>
               <w:rPr>
@@ -2962,7 +2886,7 @@
                 <w:bCs/>
                 <w:szCs w:val="24"/>
               </w:rPr>
-              <w:t xml:space="preserve">0.0292   </w:t>
+              <w:t xml:space="preserve">   </w:t>
             </w:r>
             <w:r>
               <w:rPr>
@@ -2971,7 +2895,7 @@
                 <w:bCs/>
                 <w:szCs w:val="24"/>
               </w:rPr>
-              <w:t xml:space="preserve">4.5635</w:t>
+              <w:t xml:space="preserve">        10000</w:t>
             </w:r>
             <w:r>
               <w:rPr>
@@ -2981,22 +2905,7 @@
                 <w:szCs w:val="24"/>
               </w:rPr>
             </w:r>
-            <w:r>
-              <w:rPr>
-                <w:rFonts w:ascii="Times New Roman" w:hAnsi="Times New Roman"/>
-                <w:b/>
-                <w:bCs/>
-                <w:szCs w:val="24"/>
-              </w:rPr>
-            </w:r>
-            <w:r>
-              <w:rPr>
-                <w:rFonts w:ascii="Times New Roman" w:hAnsi="Times New Roman"/>
-                <w:b/>
-                <w:bCs/>
-                <w:szCs w:val="24"/>
-              </w:rPr>
-            </w:r>
+            <w:r/>
           </w:p>
         </w:tc>
       </w:tr>
@@ -3054,6 +2963,7 @@
           <w:szCs w:val="24"/>
         </w:rPr>
       </w:r>
+      <w:r/>
     </w:p>
     <w:p>
       <w:pPr>
@@ -3077,6 +2987,7 @@
           <w:szCs w:val="24"/>
         </w:rPr>
       </w:r>
+      <w:r/>
     </w:p>
     <w:p>
       <w:pPr>
@@ -3161,6 +3072,7 @@
           <w:szCs w:val="24"/>
         </w:rPr>
       </w:r>
+      <w:r/>
     </w:p>
     <w:p>
       <w:pPr>
@@ -3251,12 +3163,7 @@
           <w:szCs w:val="24"/>
         </w:rPr>
       </w:r>
-      <w:r>
-        <w:rPr>
-          <w:rFonts w:ascii="Times New Roman" w:hAnsi="Times New Roman"/>
-          <w:szCs w:val="24"/>
-        </w:rPr>
-      </w:r>
+      <w:r/>
     </w:p>
     <w:p>
       <w:pPr>
@@ -3278,6 +3185,7 @@
           <w:szCs w:val="24"/>
         </w:rPr>
       </w:r>
+      <w:r/>
     </w:p>
     <w:p>
       <w:pPr>
@@ -3368,12 +3276,7 @@
           <w:szCs w:val="24"/>
         </w:rPr>
       </w:r>
-      <w:r>
-        <w:rPr>
-          <w:rFonts w:ascii="Times New Roman" w:hAnsi="Times New Roman"/>
-          <w:szCs w:val="24"/>
-        </w:rPr>
-      </w:r>
+      <w:r/>
     </w:p>
     <w:p>
       <w:pPr>
@@ -3395,6 +3298,7 @@
           <w:szCs w:val="24"/>
         </w:rPr>
       </w:r>
+      <w:r/>
     </w:p>
     <w:p>
       <w:pPr>
@@ -3418,6 +3322,7 @@
           <w:szCs w:val="24"/>
         </w:rPr>
       </w:r>
+      <w:r/>
     </w:p>
     <w:p>
       <w:pPr>
@@ -3508,12 +3413,7 @@
           <w:szCs w:val="24"/>
         </w:rPr>
       </w:r>
-      <w:r>
-        <w:rPr>
-          <w:rFonts w:ascii="Times New Roman" w:hAnsi="Times New Roman"/>
-          <w:szCs w:val="24"/>
-        </w:rPr>
-      </w:r>
+      <w:r/>
     </w:p>
     <w:p>
       <w:pPr>
@@ -3535,6 +3435,7 @@
           <w:szCs w:val="24"/>
         </w:rPr>
       </w:r>
+      <w:r/>
     </w:p>
     <w:p>
       <w:pPr>
@@ -3544,6 +3445,12 @@
           <w:szCs w:val="24"/>
         </w:rPr>
       </w:pPr>
+      <w:r>
+        <w:rPr>
+          <w:rFonts w:ascii="Times New Roman" w:hAnsi="Times New Roman"/>
+          <w:szCs w:val="24"/>
+        </w:rPr>
+      </w:r>
       <w:r>
         <w:rPr>
           <w:rFonts w:ascii="Times New Roman" w:hAnsi="Times New Roman"/>
@@ -3575,7 +3482,7 @@
                       <pic:spPr bwMode="auto">
                         <a:xfrm flipH="0" flipV="0">
                           <a:off x="0" y="0"/>
-                          <a:ext cx="5286175" cy="3755337"/>
+                          <a:ext cx="5286174" cy="3755336"/>
                         </a:xfrm>
                         <a:prstGeom prst="rect">
                           <a:avLst/>
@@ -3619,6 +3526,7 @@
           <w:szCs w:val="24"/>
         </w:rPr>
       </w:r>
+      <w:r/>
     </w:p>
     <w:p>
       <w:pPr>
@@ -3640,6 +3548,7 @@
           <w:szCs w:val="24"/>
         </w:rPr>
       </w:r>
+      <w:r/>
     </w:p>
     <w:p>
       <w:pPr>
@@ -3724,6 +3633,7 @@
           <w:szCs w:val="24"/>
         </w:rPr>
       </w:r>
+      <w:r/>
     </w:p>
     <w:sectPr>
       <w:headerReference w:type="default" r:id="rId8"/>
@@ -3743,7 +3653,7 @@
 <w:ftr xmlns:wpc="http://schemas.microsoft.com/office/word/2010/wordprocessingCanvas" xmlns:mc="http://schemas.openxmlformats.org/markup-compatibility/2006" xmlns:o="urn:schemas-microsoft-com:office:office" xmlns:r="http://schemas.openxmlformats.org/officeDocument/2006/relationships" xmlns:m="http://schemas.openxmlformats.org/officeDocument/2006/math" xmlns:v="urn:schemas-microsoft-com:vml" xmlns:wp14="http://schemas.microsoft.com/office/word/2010/wordprocessingDrawing" xmlns:wp="http://schemas.openxmlformats.org/drawingml/2006/wordprocessingDrawing" xmlns:w10="urn:schemas-microsoft-com:office:word" xmlns:w="http://schemas.openxmlformats.org/wordprocessingml/2006/main" xmlns:w14="http://schemas.microsoft.com/office/word/2010/wordml" xmlns:w15="http://schemas.microsoft.com/office/word/2012/wordml" xmlns:wpg="http://schemas.microsoft.com/office/word/2010/wordprocessingGroup" xmlns:wpi="http://schemas.microsoft.com/office/word/2010/wordprocessingInk" xmlns:wne="http://schemas.microsoft.com/office/word/2006/wordml" xmlns:a="http://schemas.openxmlformats.org/drawingml/2006/main" xmlns:wps="http://schemas.microsoft.com/office/word/2010/wordprocessingShape" mc:Ignorable="w14 w15 wp14">
   <w:p>
     <w:pPr>
-      <w:pStyle w:val="455"/>
+      <w:pStyle w:val="621"/>
       <w:jc w:val="center"/>
       <w:rPr>
         <w:sz w:val="16"/>
@@ -3864,7 +3774,7 @@
 <w:hdr xmlns:wpc="http://schemas.microsoft.com/office/word/2010/wordprocessingCanvas" xmlns:mc="http://schemas.openxmlformats.org/markup-compatibility/2006" xmlns:o="urn:schemas-microsoft-com:office:office" xmlns:r="http://schemas.openxmlformats.org/officeDocument/2006/relationships" xmlns:m="http://schemas.openxmlformats.org/officeDocument/2006/math" xmlns:v="urn:schemas-microsoft-com:vml" xmlns:wp14="http://schemas.microsoft.com/office/word/2010/wordprocessingDrawing" xmlns:wp="http://schemas.openxmlformats.org/drawingml/2006/wordprocessingDrawing" xmlns:w10="urn:schemas-microsoft-com:office:word" xmlns:w="http://schemas.openxmlformats.org/wordprocessingml/2006/main" xmlns:w14="http://schemas.microsoft.com/office/word/2010/wordml" xmlns:w15="http://schemas.microsoft.com/office/word/2012/wordml" xmlns:wpg="http://schemas.microsoft.com/office/word/2010/wordprocessingGroup" xmlns:wpi="http://schemas.microsoft.com/office/word/2010/wordprocessingInk" xmlns:wne="http://schemas.microsoft.com/office/word/2006/wordml" xmlns:a="http://schemas.openxmlformats.org/drawingml/2006/main" xmlns:wps="http://schemas.microsoft.com/office/word/2010/wordprocessingShape" mc:Ignorable="w14 w15 wp14">
   <w:p>
     <w:pPr>
-      <w:pStyle w:val="453"/>
+      <w:pStyle w:val="619"/>
     </w:pPr>
     <w:r>
       <w:t xml:space="preserve">ECEC-T</w:t>
@@ -7986,11 +7896,11 @@
     <w:lsdException w:name="Bibliography" w:uiPriority="37"/>
     <w:lsdException w:name="TOC Heading" w:uiPriority="39" w:qFormat="1"/>
   </w:latentStyles>
-  <w:style w:type="paragraph" w:styleId="11">
+  <w:style w:type="paragraph" w:styleId="446">
     <w:name w:val="Heading 1"/>
-    <w:basedOn w:val="446"/>
-    <w:next w:val="446"/>
-    <w:link w:val="12"/>
+    <w:basedOn w:val="612"/>
+    <w:next w:val="612"/>
+    <w:link w:val="447"/>
     <w:qFormat/>
     <w:uiPriority w:val="9"/>
     <w:rPr>
@@ -8005,10 +7915,10 @@
       <w:outlineLvl w:val="0"/>
     </w:pPr>
   </w:style>
-  <w:style w:type="character" w:styleId="12">
+  <w:style w:type="character" w:styleId="447">
     <w:name w:val="Heading 1 Char"/>
-    <w:basedOn w:val="448"/>
-    <w:link w:val="11"/>
+    <w:basedOn w:val="614"/>
+    <w:link w:val="446"/>
     <w:uiPriority w:val="9"/>
     <w:rPr>
       <w:rFonts w:ascii="Arial" w:hAnsi="Arial" w:cs="Arial" w:eastAsia="Arial"/>
@@ -8016,11 +7926,11 @@
       <w:szCs w:val="40"/>
     </w:rPr>
   </w:style>
-  <w:style w:type="paragraph" w:styleId="15">
+  <w:style w:type="paragraph" w:styleId="448">
     <w:name w:val="Heading 3"/>
-    <w:basedOn w:val="446"/>
-    <w:next w:val="446"/>
-    <w:link w:val="16"/>
+    <w:basedOn w:val="612"/>
+    <w:next w:val="612"/>
+    <w:link w:val="449"/>
     <w:qFormat/>
     <w:uiPriority w:val="9"/>
     <w:unhideWhenUsed/>
@@ -8036,10 +7946,10 @@
       <w:outlineLvl w:val="2"/>
     </w:pPr>
   </w:style>
-  <w:style w:type="character" w:styleId="16">
+  <w:style w:type="character" w:styleId="449">
     <w:name w:val="Heading 3 Char"/>
-    <w:basedOn w:val="448"/>
-    <w:link w:val="15"/>
+    <w:basedOn w:val="614"/>
+    <w:link w:val="448"/>
     <w:uiPriority w:val="9"/>
     <w:rPr>
       <w:rFonts w:ascii="Arial" w:hAnsi="Arial" w:cs="Arial" w:eastAsia="Arial"/>
@@ -8047,11 +7957,11 @@
       <w:szCs w:val="30"/>
     </w:rPr>
   </w:style>
-  <w:style w:type="paragraph" w:styleId="17">
+  <w:style w:type="paragraph" w:styleId="450">
     <w:name w:val="Heading 4"/>
-    <w:basedOn w:val="446"/>
-    <w:next w:val="446"/>
-    <w:link w:val="18"/>
+    <w:basedOn w:val="612"/>
+    <w:next w:val="612"/>
+    <w:link w:val="451"/>
     <w:qFormat/>
     <w:uiPriority w:val="9"/>
     <w:unhideWhenUsed/>
@@ -8069,10 +7979,10 @@
       <w:outlineLvl w:val="3"/>
     </w:pPr>
   </w:style>
-  <w:style w:type="character" w:styleId="18">
+  <w:style w:type="character" w:styleId="451">
     <w:name w:val="Heading 4 Char"/>
-    <w:basedOn w:val="448"/>
-    <w:link w:val="17"/>
+    <w:basedOn w:val="614"/>
+    <w:link w:val="450"/>
     <w:uiPriority w:val="9"/>
     <w:rPr>
       <w:rFonts w:ascii="Arial" w:hAnsi="Arial" w:cs="Arial" w:eastAsia="Arial"/>
@@ -8082,11 +7992,11 @@
       <w:szCs w:val="26"/>
     </w:rPr>
   </w:style>
-  <w:style w:type="paragraph" w:styleId="19">
+  <w:style w:type="paragraph" w:styleId="452">
     <w:name w:val="Heading 5"/>
-    <w:basedOn w:val="446"/>
-    <w:next w:val="446"/>
-    <w:link w:val="20"/>
+    <w:basedOn w:val="612"/>
+    <w:next w:val="612"/>
+    <w:link w:val="453"/>
     <w:qFormat/>
     <w:uiPriority w:val="9"/>
     <w:unhideWhenUsed/>
@@ -8104,10 +8014,10 @@
       <w:outlineLvl w:val="4"/>
     </w:pPr>
   </w:style>
-  <w:style w:type="character" w:styleId="20">
+  <w:style w:type="character" w:styleId="453">
     <w:name w:val="Heading 5 Char"/>
-    <w:basedOn w:val="448"/>
-    <w:link w:val="19"/>
+    <w:basedOn w:val="614"/>
+    <w:link w:val="452"/>
     <w:uiPriority w:val="9"/>
     <w:rPr>
       <w:rFonts w:ascii="Arial" w:hAnsi="Arial" w:cs="Arial" w:eastAsia="Arial"/>
@@ -8117,11 +8027,11 @@
       <w:szCs w:val="24"/>
     </w:rPr>
   </w:style>
-  <w:style w:type="paragraph" w:styleId="21">
+  <w:style w:type="paragraph" w:styleId="454">
     <w:name w:val="Heading 6"/>
-    <w:basedOn w:val="446"/>
-    <w:next w:val="446"/>
-    <w:link w:val="22"/>
+    <w:basedOn w:val="612"/>
+    <w:next w:val="612"/>
+    <w:link w:val="455"/>
     <w:qFormat/>
     <w:uiPriority w:val="9"/>
     <w:unhideWhenUsed/>
@@ -8139,10 +8049,10 @@
       <w:outlineLvl w:val="5"/>
     </w:pPr>
   </w:style>
-  <w:style w:type="character" w:styleId="22">
+  <w:style w:type="character" w:styleId="455">
     <w:name w:val="Heading 6 Char"/>
-    <w:basedOn w:val="448"/>
-    <w:link w:val="21"/>
+    <w:basedOn w:val="614"/>
+    <w:link w:val="454"/>
     <w:uiPriority w:val="9"/>
     <w:rPr>
       <w:rFonts w:ascii="Arial" w:hAnsi="Arial" w:cs="Arial" w:eastAsia="Arial"/>
@@ -8152,11 +8062,11 @@
       <w:szCs w:val="22"/>
     </w:rPr>
   </w:style>
-  <w:style w:type="paragraph" w:styleId="23">
+  <w:style w:type="paragraph" w:styleId="456">
     <w:name w:val="Heading 7"/>
-    <w:basedOn w:val="446"/>
-    <w:next w:val="446"/>
-    <w:link w:val="24"/>
+    <w:basedOn w:val="612"/>
+    <w:next w:val="612"/>
+    <w:link w:val="457"/>
     <w:qFormat/>
     <w:uiPriority w:val="9"/>
     <w:unhideWhenUsed/>
@@ -8176,10 +8086,10 @@
       <w:outlineLvl w:val="6"/>
     </w:pPr>
   </w:style>
-  <w:style w:type="character" w:styleId="24">
+  <w:style w:type="character" w:styleId="457">
     <w:name w:val="Heading 7 Char"/>
-    <w:basedOn w:val="448"/>
-    <w:link w:val="23"/>
+    <w:basedOn w:val="614"/>
+    <w:link w:val="456"/>
     <w:uiPriority w:val="9"/>
     <w:rPr>
       <w:rFonts w:ascii="Arial" w:hAnsi="Arial" w:cs="Arial" w:eastAsia="Arial"/>
@@ -8191,11 +8101,11 @@
       <w:szCs w:val="22"/>
     </w:rPr>
   </w:style>
-  <w:style w:type="paragraph" w:styleId="25">
+  <w:style w:type="paragraph" w:styleId="458">
     <w:name w:val="Heading 8"/>
-    <w:basedOn w:val="446"/>
-    <w:next w:val="446"/>
-    <w:link w:val="26"/>
+    <w:basedOn w:val="612"/>
+    <w:next w:val="612"/>
+    <w:link w:val="459"/>
     <w:qFormat/>
     <w:uiPriority w:val="9"/>
     <w:unhideWhenUsed/>
@@ -8213,10 +8123,10 @@
       <w:outlineLvl w:val="7"/>
     </w:pPr>
   </w:style>
-  <w:style w:type="character" w:styleId="26">
+  <w:style w:type="character" w:styleId="459">
     <w:name w:val="Heading 8 Char"/>
-    <w:basedOn w:val="448"/>
-    <w:link w:val="25"/>
+    <w:basedOn w:val="614"/>
+    <w:link w:val="458"/>
     <w:uiPriority w:val="9"/>
     <w:rPr>
       <w:rFonts w:ascii="Arial" w:hAnsi="Arial" w:cs="Arial" w:eastAsia="Arial"/>
@@ -8226,11 +8136,11 @@
       <w:szCs w:val="22"/>
     </w:rPr>
   </w:style>
-  <w:style w:type="paragraph" w:styleId="27">
+  <w:style w:type="paragraph" w:styleId="460">
     <w:name w:val="Heading 9"/>
-    <w:basedOn w:val="446"/>
-    <w:next w:val="446"/>
-    <w:link w:val="28"/>
+    <w:basedOn w:val="612"/>
+    <w:next w:val="612"/>
+    <w:link w:val="461"/>
     <w:qFormat/>
     <w:uiPriority w:val="9"/>
     <w:unhideWhenUsed/>
@@ -8248,10 +8158,10 @@
       <w:outlineLvl w:val="8"/>
     </w:pPr>
   </w:style>
-  <w:style w:type="character" w:styleId="28">
+  <w:style w:type="character" w:styleId="461">
     <w:name w:val="Heading 9 Char"/>
-    <w:basedOn w:val="448"/>
-    <w:link w:val="27"/>
+    <w:basedOn w:val="614"/>
+    <w:link w:val="460"/>
     <w:uiPriority w:val="9"/>
     <w:rPr>
       <w:rFonts w:ascii="Arial" w:hAnsi="Arial" w:cs="Arial" w:eastAsia="Arial"/>
@@ -8261,7 +8171,7 @@
       <w:szCs w:val="21"/>
     </w:rPr>
   </w:style>
-  <w:style w:type="paragraph" w:styleId="31">
+  <w:style w:type="paragraph" w:styleId="462">
     <w:name w:val="No Spacing"/>
     <w:qFormat/>
     <w:uiPriority w:val="1"/>
@@ -8269,21 +8179,21 @@
       <w:spacing w:lineRule="auto" w:line="240" w:after="0" w:before="0"/>
     </w:pPr>
   </w:style>
-  <w:style w:type="character" w:styleId="33">
+  <w:style w:type="character" w:styleId="463">
     <w:name w:val="Title Char"/>
-    <w:basedOn w:val="448"/>
-    <w:link w:val="453"/>
+    <w:basedOn w:val="614"/>
+    <w:link w:val="619"/>
     <w:uiPriority w:val="10"/>
     <w:rPr>
       <w:sz w:val="48"/>
       <w:szCs w:val="48"/>
     </w:rPr>
   </w:style>
-  <w:style w:type="paragraph" w:styleId="34">
+  <w:style w:type="paragraph" w:styleId="464">
     <w:name w:val="Subtitle"/>
-    <w:basedOn w:val="446"/>
-    <w:next w:val="446"/>
-    <w:link w:val="35"/>
+    <w:basedOn w:val="612"/>
+    <w:next w:val="612"/>
+    <w:link w:val="465"/>
     <w:qFormat/>
     <w:uiPriority w:val="11"/>
     <w:rPr>
@@ -8294,21 +8204,21 @@
       <w:spacing w:after="200" w:before="200"/>
     </w:pPr>
   </w:style>
-  <w:style w:type="character" w:styleId="35">
+  <w:style w:type="character" w:styleId="465">
     <w:name w:val="Subtitle Char"/>
-    <w:basedOn w:val="448"/>
-    <w:link w:val="34"/>
+    <w:basedOn w:val="614"/>
+    <w:link w:val="464"/>
     <w:uiPriority w:val="11"/>
     <w:rPr>
       <w:sz w:val="24"/>
       <w:szCs w:val="24"/>
     </w:rPr>
   </w:style>
-  <w:style w:type="paragraph" w:styleId="36">
+  <w:style w:type="paragraph" w:styleId="466">
     <w:name w:val="Quote"/>
-    <w:basedOn w:val="446"/>
-    <w:next w:val="446"/>
-    <w:link w:val="37"/>
+    <w:basedOn w:val="612"/>
+    <w:next w:val="612"/>
+    <w:link w:val="467"/>
     <w:qFormat/>
     <w:uiPriority w:val="29"/>
     <w:rPr>
@@ -8318,19 +8228,19 @@
       <w:ind w:left="720" w:right="720"/>
     </w:pPr>
   </w:style>
-  <w:style w:type="character" w:styleId="37">
+  <w:style w:type="character" w:styleId="467">
     <w:name w:val="Quote Char"/>
-    <w:link w:val="36"/>
+    <w:link w:val="466"/>
     <w:uiPriority w:val="29"/>
     <w:rPr>
       <w:i/>
     </w:rPr>
   </w:style>
-  <w:style w:type="paragraph" w:styleId="38">
+  <w:style w:type="paragraph" w:styleId="468">
     <w:name w:val="Intense Quote"/>
-    <w:basedOn w:val="446"/>
-    <w:next w:val="446"/>
-    <w:link w:val="39"/>
+    <w:basedOn w:val="612"/>
+    <w:next w:val="612"/>
+    <w:link w:val="469"/>
     <w:qFormat/>
     <w:uiPriority w:val="30"/>
     <w:rPr>
@@ -8348,30 +8258,30 @@
       </w:pBdr>
     </w:pPr>
   </w:style>
-  <w:style w:type="character" w:styleId="39">
+  <w:style w:type="character" w:styleId="469">
     <w:name w:val="Intense Quote Char"/>
-    <w:link w:val="38"/>
+    <w:link w:val="468"/>
     <w:uiPriority w:val="30"/>
     <w:rPr>
       <w:i/>
     </w:rPr>
   </w:style>
-  <w:style w:type="character" w:styleId="41">
+  <w:style w:type="character" w:styleId="470">
     <w:name w:val="Header Char"/>
-    <w:basedOn w:val="448"/>
-    <w:link w:val="457"/>
+    <w:basedOn w:val="614"/>
+    <w:link w:val="623"/>
     <w:uiPriority w:val="99"/>
   </w:style>
-  <w:style w:type="character" w:styleId="43">
+  <w:style w:type="character" w:styleId="471">
     <w:name w:val="Footer Char"/>
-    <w:basedOn w:val="448"/>
-    <w:link w:val="455"/>
+    <w:basedOn w:val="614"/>
+    <w:link w:val="621"/>
     <w:uiPriority w:val="99"/>
   </w:style>
-  <w:style w:type="paragraph" w:styleId="44">
+  <w:style w:type="paragraph" w:styleId="472">
     <w:name w:val="Caption"/>
-    <w:basedOn w:val="446"/>
-    <w:next w:val="446"/>
+    <w:basedOn w:val="612"/>
+    <w:next w:val="612"/>
     <w:qFormat/>
     <w:uiPriority w:val="35"/>
     <w:semiHidden/>
@@ -8387,15 +8297,15 @@
       <w:spacing w:lineRule="auto" w:line="276"/>
     </w:pPr>
   </w:style>
-  <w:style w:type="character" w:styleId="45">
+  <w:style w:type="character" w:styleId="473">
     <w:name w:val="Caption Char"/>
-    <w:basedOn w:val="44"/>
-    <w:link w:val="455"/>
+    <w:basedOn w:val="472"/>
+    <w:link w:val="621"/>
     <w:uiPriority w:val="99"/>
   </w:style>
-  <w:style w:type="table" w:styleId="47">
+  <w:style w:type="table" w:styleId="474">
     <w:name w:val="Table Grid Light"/>
-    <w:basedOn w:val="449"/>
+    <w:basedOn w:val="615"/>
     <w:uiPriority w:val="59"/>
     <w:pPr>
       <w:spacing w:lineRule="auto" w:line="240" w:after="0"/>
@@ -8418,9 +8328,9 @@
       </w:tblCellMar>
     </w:tblPr>
   </w:style>
-  <w:style w:type="table" w:styleId="48">
+  <w:style w:type="table" w:styleId="475">
     <w:name w:val="Plain Table 1"/>
-    <w:basedOn w:val="449"/>
+    <w:basedOn w:val="615"/>
     <w:uiPriority w:val="59"/>
     <w:pPr>
       <w:spacing w:lineRule="auto" w:line="240" w:after="0"/>
@@ -8485,9 +8395,9 @@
       </w:rPr>
     </w:tblStylePr>
   </w:style>
-  <w:style w:type="table" w:styleId="49">
+  <w:style w:type="table" w:styleId="476">
     <w:name w:val="Plain Table 2"/>
-    <w:basedOn w:val="449"/>
+    <w:basedOn w:val="615"/>
     <w:uiPriority w:val="59"/>
     <w:pPr>
       <w:spacing w:lineRule="auto" w:line="240" w:after="0"/>
@@ -8570,9 +8480,9 @@
       </w:rPr>
     </w:tblStylePr>
   </w:style>
-  <w:style w:type="table" w:styleId="50">
+  <w:style w:type="table" w:styleId="477">
     <w:name w:val="Plain Table 3"/>
-    <w:basedOn w:val="449"/>
+    <w:basedOn w:val="615"/>
     <w:uiPriority w:val="99"/>
     <w:pPr>
       <w:spacing w:lineRule="auto" w:line="240" w:after="0"/>
@@ -8647,9 +8557,9 @@
       </w:rPr>
     </w:tblStylePr>
   </w:style>
-  <w:style w:type="table" w:styleId="51">
+  <w:style w:type="table" w:styleId="478">
     <w:name w:val="Plain Table 4"/>
-    <w:basedOn w:val="449"/>
+    <w:basedOn w:val="615"/>
     <w:uiPriority w:val="99"/>
     <w:pPr>
       <w:spacing w:lineRule="auto" w:line="240" w:after="0"/>
@@ -8704,9 +8614,9 @@
       </w:rPr>
     </w:tblStylePr>
   </w:style>
-  <w:style w:type="table" w:styleId="52">
+  <w:style w:type="table" w:styleId="479">
     <w:name w:val="Plain Table 5"/>
-    <w:basedOn w:val="449"/>
+    <w:basedOn w:val="615"/>
     <w:uiPriority w:val="99"/>
     <w:pPr>
       <w:spacing w:lineRule="auto" w:line="240" w:after="0"/>
@@ -8792,9 +8702,9 @@
       </w:tcPr>
     </w:tblStylePr>
   </w:style>
-  <w:style w:type="table" w:styleId="53">
+  <w:style w:type="table" w:styleId="480">
     <w:name w:val="Grid Table 1 Light"/>
-    <w:basedOn w:val="449"/>
+    <w:basedOn w:val="615"/>
     <w:uiPriority w:val="99"/>
     <w:pPr>
       <w:spacing w:lineRule="auto" w:line="240" w:after="0"/>
@@ -8857,9 +8767,9 @@
       </w:rPr>
     </w:tblStylePr>
   </w:style>
-  <w:style w:type="table" w:styleId="54">
+  <w:style w:type="table" w:styleId="481">
     <w:name w:val="Grid Table 1 Light - Accent 1"/>
-    <w:basedOn w:val="449"/>
+    <w:basedOn w:val="615"/>
     <w:uiPriority w:val="99"/>
     <w:pPr>
       <w:spacing w:lineRule="auto" w:line="240" w:after="0"/>
@@ -8922,9 +8832,9 @@
       </w:rPr>
     </w:tblStylePr>
   </w:style>
-  <w:style w:type="table" w:styleId="55">
+  <w:style w:type="table" w:styleId="482">
     <w:name w:val="Grid Table 1 Light - Accent 2"/>
-    <w:basedOn w:val="449"/>
+    <w:basedOn w:val="615"/>
     <w:uiPriority w:val="99"/>
     <w:pPr>
       <w:spacing w:lineRule="auto" w:line="240" w:after="0"/>
@@ -8987,9 +8897,9 @@
       </w:rPr>
     </w:tblStylePr>
   </w:style>
-  <w:style w:type="table" w:styleId="56">
+  <w:style w:type="table" w:styleId="483">
     <w:name w:val="Grid Table 1 Light - Accent 3"/>
-    <w:basedOn w:val="449"/>
+    <w:basedOn w:val="615"/>
     <w:uiPriority w:val="99"/>
     <w:pPr>
       <w:spacing w:lineRule="auto" w:line="240" w:after="0"/>
@@ -9052,9 +8962,9 @@
       </w:rPr>
     </w:tblStylePr>
   </w:style>
-  <w:style w:type="table" w:styleId="57">
+  <w:style w:type="table" w:styleId="484">
     <w:name w:val="Grid Table 1 Light - Accent 4"/>
-    <w:basedOn w:val="449"/>
+    <w:basedOn w:val="615"/>
     <w:uiPriority w:val="99"/>
     <w:pPr>
       <w:spacing w:lineRule="auto" w:line="240" w:after="0"/>
@@ -9117,9 +9027,9 @@
       </w:rPr>
     </w:tblStylePr>
   </w:style>
-  <w:style w:type="table" w:styleId="58">
+  <w:style w:type="table" w:styleId="485">
     <w:name w:val="Grid Table 1 Light - Accent 5"/>
-    <w:basedOn w:val="449"/>
+    <w:basedOn w:val="615"/>
     <w:uiPriority w:val="99"/>
     <w:pPr>
       <w:spacing w:lineRule="auto" w:line="240" w:after="0"/>
@@ -9182,9 +9092,9 @@
       </w:rPr>
     </w:tblStylePr>
   </w:style>
-  <w:style w:type="table" w:styleId="59">
+  <w:style w:type="table" w:styleId="486">
     <w:name w:val="Grid Table 1 Light - Accent 6"/>
-    <w:basedOn w:val="449"/>
+    <w:basedOn w:val="615"/>
     <w:uiPriority w:val="99"/>
     <w:pPr>
       <w:spacing w:lineRule="auto" w:line="240" w:after="0"/>
@@ -9247,9 +9157,9 @@
       </w:rPr>
     </w:tblStylePr>
   </w:style>
-  <w:style w:type="table" w:styleId="60">
+  <w:style w:type="table" w:styleId="487">
     <w:name w:val="Grid Table 2"/>
-    <w:basedOn w:val="449"/>
+    <w:basedOn w:val="615"/>
     <w:uiPriority w:val="99"/>
     <w:pPr>
       <w:spacing w:lineRule="auto" w:line="240" w:after="0"/>
@@ -9327,9 +9237,9 @@
       </w:tcPr>
     </w:tblStylePr>
   </w:style>
-  <w:style w:type="table" w:styleId="61">
+  <w:style w:type="table" w:styleId="488">
     <w:name w:val="Grid Table 2 - Accent 1"/>
-    <w:basedOn w:val="449"/>
+    <w:basedOn w:val="615"/>
     <w:uiPriority w:val="99"/>
     <w:pPr>
       <w:spacing w:lineRule="auto" w:line="240" w:after="0"/>
@@ -9407,9 +9317,9 @@
       </w:tcPr>
     </w:tblStylePr>
   </w:style>
-  <w:style w:type="table" w:styleId="62">
+  <w:style w:type="table" w:styleId="489">
     <w:name w:val="Grid Table 2 - Accent 2"/>
-    <w:basedOn w:val="449"/>
+    <w:basedOn w:val="615"/>
     <w:uiPriority w:val="99"/>
     <w:pPr>
       <w:spacing w:lineRule="auto" w:line="240" w:after="0"/>
@@ -9487,9 +9397,9 @@
       </w:tcPr>
     </w:tblStylePr>
   </w:style>
-  <w:style w:type="table" w:styleId="63">
+  <w:style w:type="table" w:styleId="490">
     <w:name w:val="Grid Table 2 - Accent 3"/>
-    <w:basedOn w:val="449"/>
+    <w:basedOn w:val="615"/>
     <w:uiPriority w:val="99"/>
     <w:pPr>
       <w:spacing w:lineRule="auto" w:line="240" w:after="0"/>
@@ -9567,9 +9477,9 @@
       </w:tcPr>
     </w:tblStylePr>
   </w:style>
-  <w:style w:type="table" w:styleId="64">
+  <w:style w:type="table" w:styleId="491">
     <w:name w:val="Grid Table 2 - Accent 4"/>
-    <w:basedOn w:val="449"/>
+    <w:basedOn w:val="615"/>
     <w:uiPriority w:val="99"/>
     <w:pPr>
       <w:spacing w:lineRule="auto" w:line="240" w:after="0"/>
@@ -9647,9 +9557,9 @@
       </w:tcPr>
     </w:tblStylePr>
   </w:style>
-  <w:style w:type="table" w:styleId="65">
+  <w:style w:type="table" w:styleId="492">
     <w:name w:val="Grid Table 2 - Accent 5"/>
-    <w:basedOn w:val="449"/>
+    <w:basedOn w:val="615"/>
     <w:uiPriority w:val="99"/>
     <w:pPr>
       <w:spacing w:lineRule="auto" w:line="240" w:after="0"/>
@@ -9727,9 +9637,9 @@
       </w:tcPr>
     </w:tblStylePr>
   </w:style>
-  <w:style w:type="table" w:styleId="66">
+  <w:style w:type="table" w:styleId="493">
     <w:name w:val="Grid Table 2 - Accent 6"/>
-    <w:basedOn w:val="449"/>
+    <w:basedOn w:val="615"/>
     <w:uiPriority w:val="99"/>
     <w:pPr>
       <w:spacing w:lineRule="auto" w:line="240" w:after="0"/>
@@ -9807,9 +9717,9 @@
       </w:tcPr>
     </w:tblStylePr>
   </w:style>
-  <w:style w:type="table" w:styleId="67">
+  <w:style w:type="table" w:styleId="494">
     <w:name w:val="Grid Table 3"/>
-    <w:basedOn w:val="449"/>
+    <w:basedOn w:val="615"/>
     <w:uiPriority w:val="99"/>
     <w:pPr>
       <w:spacing w:lineRule="auto" w:line="240" w:after="0"/>
@@ -9853,7 +9763,7 @@
         <w:jc w:val="right"/>
       </w:pPr>
       <w:tcPr>
-        <w:shd w:color="auto" w:fill="FFFFFF"/>
+        <w:shd w:val="clear" w:color="auto" w:fill="FFFFFF"/>
         <w:tcBorders>
           <w:left w:val="none" w:color="000000" w:sz="4" w:space="0"/>
           <w:top w:val="none" w:color="000000" w:sz="4" w:space="0"/>
@@ -9883,7 +9793,7 @@
         <w:color w:val="404040"/>
       </w:rPr>
       <w:tcPr>
-        <w:shd w:color="auto" w:fill="FFFFFF"/>
+        <w:shd w:val="clear" w:color="auto" w:fill="FFFFFF"/>
         <w:tcBorders>
           <w:left w:val="none" w:color="000000" w:sz="4" w:space="0"/>
           <w:top w:val="none" w:color="000000" w:sz="4" w:space="0"/>
@@ -9908,9 +9818,9 @@
       </w:tcPr>
     </w:tblStylePr>
   </w:style>
-  <w:style w:type="table" w:styleId="68">
+  <w:style w:type="table" w:styleId="495">
     <w:name w:val="Grid Table 3 - Accent 1"/>
-    <w:basedOn w:val="449"/>
+    <w:basedOn w:val="615"/>
     <w:uiPriority w:val="99"/>
     <w:pPr>
       <w:spacing w:lineRule="auto" w:line="240" w:after="0"/>
@@ -9954,7 +9864,7 @@
         <w:jc w:val="right"/>
       </w:pPr>
       <w:tcPr>
-        <w:shd w:color="auto" w:fill="FFFFFF"/>
+        <w:shd w:val="clear" w:color="auto" w:fill="FFFFFF"/>
         <w:tcBorders>
           <w:left w:val="none" w:color="000000" w:sz="4" w:space="0"/>
           <w:top w:val="none" w:color="000000" w:sz="4" w:space="0"/>
@@ -9984,7 +9894,7 @@
         <w:color w:val="404040"/>
       </w:rPr>
       <w:tcPr>
-        <w:shd w:color="auto" w:fill="FFFFFF"/>
+        <w:shd w:val="clear" w:color="auto" w:fill="FFFFFF"/>
         <w:tcBorders>
           <w:left w:val="none" w:color="000000" w:sz="4" w:space="0"/>
           <w:top w:val="none" w:color="000000" w:sz="4" w:space="0"/>
@@ -10009,9 +9919,9 @@
       </w:tcPr>
     </w:tblStylePr>
   </w:style>
-  <w:style w:type="table" w:styleId="69">
+  <w:style w:type="table" w:styleId="496">
     <w:name w:val="Grid Table 3 - Accent 2"/>
-    <w:basedOn w:val="449"/>
+    <w:basedOn w:val="615"/>
     <w:uiPriority w:val="99"/>
     <w:pPr>
       <w:spacing w:lineRule="auto" w:line="240" w:after="0"/>
@@ -10055,7 +9965,7 @@
         <w:jc w:val="right"/>
       </w:pPr>
       <w:tcPr>
-        <w:shd w:color="auto" w:fill="FFFFFF"/>
+        <w:shd w:val="clear" w:color="auto" w:fill="FFFFFF"/>
         <w:tcBorders>
           <w:left w:val="none" w:color="000000" w:sz="4" w:space="0"/>
           <w:top w:val="none" w:color="000000" w:sz="4" w:space="0"/>
@@ -10085,7 +9995,7 @@
         <w:color w:val="404040"/>
       </w:rPr>
       <w:tcPr>
-        <w:shd w:color="auto" w:fill="FFFFFF"/>
+        <w:shd w:val="clear" w:color="auto" w:fill="FFFFFF"/>
         <w:tcBorders>
           <w:left w:val="none" w:color="000000" w:sz="4" w:space="0"/>
           <w:top w:val="none" w:color="000000" w:sz="4" w:space="0"/>
@@ -10110,9 +10020,9 @@
       </w:tcPr>
     </w:tblStylePr>
   </w:style>
-  <w:style w:type="table" w:styleId="70">
+  <w:style w:type="table" w:styleId="497">
     <w:name w:val="Grid Table 3 - Accent 3"/>
-    <w:basedOn w:val="449"/>
+    <w:basedOn w:val="615"/>
     <w:uiPriority w:val="99"/>
     <w:pPr>
       <w:spacing w:lineRule="auto" w:line="240" w:after="0"/>
@@ -10156,7 +10066,7 @@
         <w:jc w:val="right"/>
       </w:pPr>
       <w:tcPr>
-        <w:shd w:color="auto" w:fill="FFFFFF"/>
+        <w:shd w:val="clear" w:color="auto" w:fill="FFFFFF"/>
         <w:tcBorders>
           <w:left w:val="none" w:color="000000" w:sz="4" w:space="0"/>
           <w:top w:val="none" w:color="000000" w:sz="4" w:space="0"/>
@@ -10186,7 +10096,7 @@
         <w:color w:val="404040"/>
       </w:rPr>
       <w:tcPr>
-        <w:shd w:color="auto" w:fill="FFFFFF"/>
+        <w:shd w:val="clear" w:color="auto" w:fill="FFFFFF"/>
         <w:tcBorders>
           <w:left w:val="none" w:color="000000" w:sz="4" w:space="0"/>
           <w:top w:val="none" w:color="000000" w:sz="4" w:space="0"/>
@@ -10211,9 +10121,9 @@
       </w:tcPr>
     </w:tblStylePr>
   </w:style>
-  <w:style w:type="table" w:styleId="71">
+  <w:style w:type="table" w:styleId="498">
     <w:name w:val="Grid Table 3 - Accent 4"/>
-    <w:basedOn w:val="449"/>
+    <w:basedOn w:val="615"/>
     <w:uiPriority w:val="99"/>
     <w:pPr>
       <w:spacing w:lineRule="auto" w:line="240" w:after="0"/>
@@ -10257,7 +10167,7 @@
         <w:jc w:val="right"/>
       </w:pPr>
       <w:tcPr>
-        <w:shd w:color="auto" w:fill="FFFFFF"/>
+        <w:shd w:val="clear" w:color="auto" w:fill="FFFFFF"/>
         <w:tcBorders>
           <w:left w:val="none" w:color="000000" w:sz="4" w:space="0"/>
           <w:top w:val="none" w:color="000000" w:sz="4" w:space="0"/>
@@ -10287,7 +10197,7 @@
         <w:color w:val="404040"/>
       </w:rPr>
       <w:tcPr>
-        <w:shd w:color="auto" w:fill="FFFFFF"/>
+        <w:shd w:val="clear" w:color="auto" w:fill="FFFFFF"/>
         <w:tcBorders>
           <w:left w:val="none" w:color="000000" w:sz="4" w:space="0"/>
           <w:top w:val="none" w:color="000000" w:sz="4" w:space="0"/>
@@ -10312,9 +10222,9 @@
       </w:tcPr>
     </w:tblStylePr>
   </w:style>
-  <w:style w:type="table" w:styleId="72">
+  <w:style w:type="table" w:styleId="499">
     <w:name w:val="Grid Table 3 - Accent 5"/>
-    <w:basedOn w:val="449"/>
+    <w:basedOn w:val="615"/>
     <w:uiPriority w:val="99"/>
     <w:pPr>
       <w:spacing w:lineRule="auto" w:line="240" w:after="0"/>
@@ -10358,7 +10268,7 @@
         <w:jc w:val="right"/>
       </w:pPr>
       <w:tcPr>
-        <w:shd w:color="auto" w:fill="FFFFFF"/>
+        <w:shd w:val="clear" w:color="auto" w:fill="FFFFFF"/>
         <w:tcBorders>
           <w:left w:val="none" w:color="000000" w:sz="4" w:space="0"/>
           <w:top w:val="none" w:color="000000" w:sz="4" w:space="0"/>
@@ -10388,7 +10298,7 @@
         <w:color w:val="404040"/>
       </w:rPr>
       <w:tcPr>
-        <w:shd w:color="auto" w:fill="FFFFFF"/>
+        <w:shd w:val="clear" w:color="auto" w:fill="FFFFFF"/>
         <w:tcBorders>
           <w:left w:val="none" w:color="000000" w:sz="4" w:space="0"/>
           <w:top w:val="none" w:color="000000" w:sz="4" w:space="0"/>
@@ -10413,9 +10323,9 @@
       </w:tcPr>
     </w:tblStylePr>
   </w:style>
-  <w:style w:type="table" w:styleId="73">
+  <w:style w:type="table" w:styleId="500">
     <w:name w:val="Grid Table 3 - Accent 6"/>
-    <w:basedOn w:val="449"/>
+    <w:basedOn w:val="615"/>
     <w:uiPriority w:val="99"/>
     <w:pPr>
       <w:spacing w:lineRule="auto" w:line="240" w:after="0"/>
@@ -10459,7 +10369,7 @@
         <w:jc w:val="right"/>
       </w:pPr>
       <w:tcPr>
-        <w:shd w:color="auto" w:fill="FFFFFF"/>
+        <w:shd w:val="clear" w:color="auto" w:fill="FFFFFF"/>
         <w:tcBorders>
           <w:left w:val="none" w:color="000000" w:sz="4" w:space="0"/>
           <w:top w:val="none" w:color="000000" w:sz="4" w:space="0"/>
@@ -10489,7 +10399,7 @@
         <w:color w:val="404040"/>
       </w:rPr>
       <w:tcPr>
-        <w:shd w:color="auto" w:fill="FFFFFF"/>
+        <w:shd w:val="clear" w:color="auto" w:fill="FFFFFF"/>
         <w:tcBorders>
           <w:left w:val="none" w:color="000000" w:sz="4" w:space="0"/>
           <w:top w:val="none" w:color="000000" w:sz="4" w:space="0"/>
@@ -10514,9 +10424,9 @@
       </w:tcPr>
     </w:tblStylePr>
   </w:style>
-  <w:style w:type="table" w:styleId="74">
+  <w:style w:type="table" w:styleId="501">
     <w:name w:val="Grid Table 4"/>
-    <w:basedOn w:val="449"/>
+    <w:basedOn w:val="615"/>
     <w:uiPriority w:val="59"/>
     <w:pPr>
       <w:spacing w:lineRule="auto" w:line="240" w:after="0"/>
@@ -10595,9 +10505,9 @@
       </w:tcPr>
     </w:tblStylePr>
   </w:style>
-  <w:style w:type="table" w:styleId="75">
+  <w:style w:type="table" w:styleId="502">
     <w:name w:val="Grid Table 4 - Accent 1"/>
-    <w:basedOn w:val="449"/>
+    <w:basedOn w:val="615"/>
     <w:uiPriority w:val="59"/>
     <w:pPr>
       <w:spacing w:lineRule="auto" w:line="240" w:after="0"/>
@@ -10676,9 +10586,9 @@
       </w:tcPr>
     </w:tblStylePr>
   </w:style>
-  <w:style w:type="table" w:styleId="76">
+  <w:style w:type="table" w:styleId="503">
     <w:name w:val="Grid Table 4 - Accent 2"/>
-    <w:basedOn w:val="449"/>
+    <w:basedOn w:val="615"/>
     <w:uiPriority w:val="59"/>
     <w:pPr>
       <w:spacing w:lineRule="auto" w:line="240" w:after="0"/>
@@ -10757,9 +10667,9 @@
       </w:tcPr>
     </w:tblStylePr>
   </w:style>
-  <w:style w:type="table" w:styleId="77">
+  <w:style w:type="table" w:styleId="504">
     <w:name w:val="Grid Table 4 - Accent 3"/>
-    <w:basedOn w:val="449"/>
+    <w:basedOn w:val="615"/>
     <w:uiPriority w:val="59"/>
     <w:pPr>
       <w:spacing w:lineRule="auto" w:line="240" w:after="0"/>
@@ -10838,9 +10748,9 @@
       </w:tcPr>
     </w:tblStylePr>
   </w:style>
-  <w:style w:type="table" w:styleId="78">
+  <w:style w:type="table" w:styleId="505">
     <w:name w:val="Grid Table 4 - Accent 4"/>
-    <w:basedOn w:val="449"/>
+    <w:basedOn w:val="615"/>
     <w:uiPriority w:val="59"/>
     <w:pPr>
       <w:spacing w:lineRule="auto" w:line="240" w:after="0"/>
@@ -10919,9 +10829,9 @@
       </w:tcPr>
     </w:tblStylePr>
   </w:style>
-  <w:style w:type="table" w:styleId="79">
+  <w:style w:type="table" w:styleId="506">
     <w:name w:val="Grid Table 4 - Accent 5"/>
-    <w:basedOn w:val="449"/>
+    <w:basedOn w:val="615"/>
     <w:uiPriority w:val="59"/>
     <w:pPr>
       <w:spacing w:lineRule="auto" w:line="240" w:after="0"/>
@@ -11000,9 +10910,9 @@
       </w:tcPr>
     </w:tblStylePr>
   </w:style>
-  <w:style w:type="table" w:styleId="80">
+  <w:style w:type="table" w:styleId="507">
     <w:name w:val="Grid Table 4 - Accent 6"/>
-    <w:basedOn w:val="449"/>
+    <w:basedOn w:val="615"/>
     <w:uiPriority w:val="59"/>
     <w:pPr>
       <w:spacing w:lineRule="auto" w:line="240" w:after="0"/>
@@ -11081,9 +10991,9 @@
       </w:tcPr>
     </w:tblStylePr>
   </w:style>
-  <w:style w:type="table" w:styleId="81">
+  <w:style w:type="table" w:styleId="508">
     <w:name w:val="Grid Table 5 Dark"/>
-    <w:basedOn w:val="449"/>
+    <w:basedOn w:val="615"/>
     <w:uiPriority w:val="99"/>
     <w:pPr>
       <w:spacing w:lineRule="auto" w:line="240" w:after="0"/>
@@ -11160,9 +11070,9 @@
       </w:tcPr>
     </w:tblStylePr>
   </w:style>
-  <w:style w:type="table" w:styleId="82">
+  <w:style w:type="table" w:styleId="509">
     <w:name w:val="Grid Table 5 Dark- Accent 1"/>
-    <w:basedOn w:val="449"/>
+    <w:basedOn w:val="615"/>
     <w:uiPriority w:val="99"/>
     <w:pPr>
       <w:spacing w:lineRule="auto" w:line="240" w:after="0"/>
@@ -11239,9 +11149,9 @@
       </w:tcPr>
     </w:tblStylePr>
   </w:style>
-  <w:style w:type="table" w:styleId="83">
+  <w:style w:type="table" w:styleId="510">
     <w:name w:val="Grid Table 5 Dark - Accent 2"/>
-    <w:basedOn w:val="449"/>
+    <w:basedOn w:val="615"/>
     <w:uiPriority w:val="99"/>
     <w:pPr>
       <w:spacing w:lineRule="auto" w:line="240" w:after="0"/>
@@ -11318,9 +11228,9 @@
       </w:tcPr>
     </w:tblStylePr>
   </w:style>
-  <w:style w:type="table" w:styleId="84">
+  <w:style w:type="table" w:styleId="511">
     <w:name w:val="Grid Table 5 Dark - Accent 3"/>
-    <w:basedOn w:val="449"/>
+    <w:basedOn w:val="615"/>
     <w:uiPriority w:val="99"/>
     <w:pPr>
       <w:spacing w:lineRule="auto" w:line="240" w:after="0"/>
@@ -11397,9 +11307,9 @@
       </w:tcPr>
     </w:tblStylePr>
   </w:style>
-  <w:style w:type="table" w:styleId="85">
+  <w:style w:type="table" w:styleId="512">
     <w:name w:val="Grid Table 5 Dark- Accent 4"/>
-    <w:basedOn w:val="449"/>
+    <w:basedOn w:val="615"/>
     <w:uiPriority w:val="99"/>
     <w:pPr>
       <w:spacing w:lineRule="auto" w:line="240" w:after="0"/>
@@ -11476,9 +11386,9 @@
       </w:tcPr>
     </w:tblStylePr>
   </w:style>
-  <w:style w:type="table" w:styleId="86">
+  <w:style w:type="table" w:styleId="513">
     <w:name w:val="Grid Table 5 Dark - Accent 5"/>
-    <w:basedOn w:val="449"/>
+    <w:basedOn w:val="615"/>
     <w:uiPriority w:val="99"/>
     <w:pPr>
       <w:spacing w:lineRule="auto" w:line="240" w:after="0"/>
@@ -11555,9 +11465,9 @@
       </w:tcPr>
     </w:tblStylePr>
   </w:style>
-  <w:style w:type="table" w:styleId="87">
+  <w:style w:type="table" w:styleId="514">
     <w:name w:val="Grid Table 5 Dark - Accent 6"/>
-    <w:basedOn w:val="449"/>
+    <w:basedOn w:val="615"/>
     <w:uiPriority w:val="99"/>
     <w:pPr>
       <w:spacing w:lineRule="auto" w:line="240" w:after="0"/>
@@ -11634,9 +11544,9 @@
       </w:tcPr>
     </w:tblStylePr>
   </w:style>
-  <w:style w:type="table" w:styleId="88">
+  <w:style w:type="table" w:styleId="515">
     <w:name w:val="Grid Table 6 Colorful"/>
-    <w:basedOn w:val="449"/>
+    <w:basedOn w:val="615"/>
     <w:uiPriority w:val="99"/>
     <w:pPr>
       <w:spacing w:lineRule="auto" w:line="240" w:after="0"/>
@@ -11713,9 +11623,9 @@
       </w:rPr>
     </w:tblStylePr>
   </w:style>
-  <w:style w:type="table" w:styleId="89">
+  <w:style w:type="table" w:styleId="516">
     <w:name w:val="Grid Table 6 Colorful - Accent 1"/>
-    <w:basedOn w:val="449"/>
+    <w:basedOn w:val="615"/>
     <w:uiPriority w:val="99"/>
     <w:pPr>
       <w:spacing w:lineRule="auto" w:line="240" w:after="0"/>
@@ -11792,9 +11702,9 @@
       </w:rPr>
     </w:tblStylePr>
   </w:style>
-  <w:style w:type="table" w:styleId="90">
+  <w:style w:type="table" w:styleId="517">
     <w:name w:val="Grid Table 6 Colorful - Accent 2"/>
-    <w:basedOn w:val="449"/>
+    <w:basedOn w:val="615"/>
     <w:uiPriority w:val="99"/>
     <w:pPr>
       <w:spacing w:lineRule="auto" w:line="240" w:after="0"/>
@@ -11871,9 +11781,9 @@
       </w:rPr>
     </w:tblStylePr>
   </w:style>
-  <w:style w:type="table" w:styleId="91">
+  <w:style w:type="table" w:styleId="518">
     <w:name w:val="Grid Table 6 Colorful - Accent 3"/>
-    <w:basedOn w:val="449"/>
+    <w:basedOn w:val="615"/>
     <w:uiPriority w:val="99"/>
     <w:pPr>
       <w:spacing w:lineRule="auto" w:line="240" w:after="0"/>
@@ -11950,9 +11860,9 @@
       </w:rPr>
     </w:tblStylePr>
   </w:style>
-  <w:style w:type="table" w:styleId="92">
+  <w:style w:type="table" w:styleId="519">
     <w:name w:val="Grid Table 6 Colorful - Accent 4"/>
-    <w:basedOn w:val="449"/>
+    <w:basedOn w:val="615"/>
     <w:uiPriority w:val="99"/>
     <w:pPr>
       <w:spacing w:lineRule="auto" w:line="240" w:after="0"/>
@@ -12029,9 +11939,9 @@
       </w:rPr>
     </w:tblStylePr>
   </w:style>
-  <w:style w:type="table" w:styleId="93">
+  <w:style w:type="table" w:styleId="520">
     <w:name w:val="Grid Table 6 Colorful - Accent 5"/>
-    <w:basedOn w:val="449"/>
+    <w:basedOn w:val="615"/>
     <w:uiPriority w:val="99"/>
     <w:pPr>
       <w:spacing w:lineRule="auto" w:line="240" w:after="0"/>
@@ -12108,9 +12018,9 @@
       </w:rPr>
     </w:tblStylePr>
   </w:style>
-  <w:style w:type="table" w:styleId="94">
+  <w:style w:type="table" w:styleId="521">
     <w:name w:val="Grid Table 6 Colorful - Accent 6"/>
-    <w:basedOn w:val="449"/>
+    <w:basedOn w:val="615"/>
     <w:uiPriority w:val="99"/>
     <w:pPr>
       <w:spacing w:lineRule="auto" w:line="240" w:after="0"/>
@@ -12187,9 +12097,9 @@
       </w:rPr>
     </w:tblStylePr>
   </w:style>
-  <w:style w:type="table" w:styleId="95">
+  <w:style w:type="table" w:styleId="522">
     <w:name w:val="Grid Table 7 Colorful"/>
-    <w:basedOn w:val="449"/>
+    <w:basedOn w:val="615"/>
     <w:uiPriority w:val="99"/>
     <w:pPr>
       <w:spacing w:lineRule="auto" w:line="240" w:after="0"/>
@@ -12238,12 +12148,12 @@
         <w:jc w:val="right"/>
       </w:pPr>
       <w:tcPr>
-        <w:shd w:color="auto" w:fill="FFFFFF"/>
-        <w:tcBorders>
-          <w:left w:val="none"/>
-          <w:top w:val="none"/>
+        <w:shd w:val="clear" w:color="auto" w:fill="FFFFFF"/>
+        <w:tcBorders>
+          <w:left w:val="none" w:color="000000" w:sz="4" w:space="0"/>
+          <w:top w:val="none" w:color="000000" w:sz="4" w:space="0"/>
           <w:right w:val="single" w:color="000000" w:sz="4" w:space="0" w:themeColor="text1" w:themeTint="80"/>
-          <w:bottom w:val="none"/>
+          <w:bottom w:val="none" w:color="000000" w:sz="4" w:space="0"/>
         </w:tcBorders>
       </w:tcPr>
     </w:tblStylePr>
@@ -12257,9 +12167,9 @@
       <w:tcPr>
         <w:shd w:val="clear" w:color="auto" w:fill="FFFFFF" w:themeFill="light1"/>
         <w:tcBorders>
-          <w:left w:val="none"/>
-          <w:top w:val="none"/>
-          <w:right w:val="none"/>
+          <w:left w:val="none" w:color="000000" w:sz="4" w:space="0"/>
+          <w:top w:val="none" w:color="000000" w:sz="4" w:space="0"/>
+          <w:right w:val="none" w:color="000000" w:sz="4" w:space="0"/>
           <w:bottom w:val="single" w:color="000000" w:sz="4" w:space="0" w:themeColor="text1" w:themeTint="80"/>
         </w:tcBorders>
       </w:tcPr>
@@ -12272,12 +12182,12 @@
         <w:sz w:val="22"/>
       </w:rPr>
       <w:tcPr>
-        <w:shd w:color="auto" w:fill="FFFFFF"/>
+        <w:shd w:val="clear" w:color="auto" w:fill="FFFFFF"/>
         <w:tcBorders>
           <w:left w:val="single" w:color="000000" w:sz="4" w:space="0" w:themeColor="text1" w:themeTint="80"/>
-          <w:top w:val="none"/>
-          <w:right w:val="none"/>
-          <w:bottom w:val="none"/>
+          <w:top w:val="none" w:color="000000" w:sz="4" w:space="0"/>
+          <w:right w:val="none" w:color="000000" w:sz="4" w:space="0"/>
+          <w:bottom w:val="none" w:color="000000" w:sz="4" w:space="0"/>
         </w:tcBorders>
       </w:tcPr>
     </w:tblStylePr>
@@ -12291,17 +12201,17 @@
       <w:tcPr>
         <w:shd w:val="clear" w:color="auto" w:fill="FFFFFF" w:themeFill="light1"/>
         <w:tcBorders>
-          <w:left w:val="none"/>
+          <w:left w:val="none" w:color="000000" w:sz="4" w:space="0"/>
           <w:top w:val="single" w:color="000000" w:sz="4" w:space="0" w:themeColor="text1" w:themeTint="80"/>
-          <w:right w:val="none"/>
-          <w:bottom w:val="none"/>
+          <w:right w:val="none" w:color="000000" w:sz="4" w:space="0"/>
+          <w:bottom w:val="none" w:color="000000" w:sz="4" w:space="0"/>
         </w:tcBorders>
       </w:tcPr>
     </w:tblStylePr>
   </w:style>
-  <w:style w:type="table" w:styleId="96">
+  <w:style w:type="table" w:styleId="523">
     <w:name w:val="Grid Table 7 Colorful - Accent 1"/>
-    <w:basedOn w:val="449"/>
+    <w:basedOn w:val="615"/>
     <w:uiPriority w:val="99"/>
     <w:pPr>
       <w:spacing w:lineRule="auto" w:line="240" w:after="0"/>
@@ -12350,12 +12260,12 @@
         <w:jc w:val="right"/>
       </w:pPr>
       <w:tcPr>
-        <w:shd w:color="auto" w:fill="FFFFFF"/>
-        <w:tcBorders>
-          <w:left w:val="none"/>
-          <w:top w:val="none"/>
+        <w:shd w:val="clear" w:color="auto" w:fill="FFFFFF"/>
+        <w:tcBorders>
+          <w:left w:val="none" w:color="000000" w:sz="4" w:space="0"/>
+          <w:top w:val="none" w:color="000000" w:sz="4" w:space="0"/>
           <w:right w:val="single" w:color="000000" w:sz="4" w:space="0" w:themeColor="accent1" w:themeTint="80"/>
-          <w:bottom w:val="none"/>
+          <w:bottom w:val="none" w:color="000000" w:sz="4" w:space="0"/>
         </w:tcBorders>
       </w:tcPr>
     </w:tblStylePr>
@@ -12369,9 +12279,9 @@
       <w:tcPr>
         <w:shd w:val="clear" w:color="auto" w:fill="FFFFFF" w:themeFill="light1"/>
         <w:tcBorders>
-          <w:left w:val="none"/>
-          <w:top w:val="none"/>
-          <w:right w:val="none"/>
+          <w:left w:val="none" w:color="000000" w:sz="4" w:space="0"/>
+          <w:top w:val="none" w:color="000000" w:sz="4" w:space="0"/>
+          <w:right w:val="none" w:color="000000" w:sz="4" w:space="0"/>
           <w:bottom w:val="single" w:color="000000" w:sz="4" w:space="0" w:themeColor="accent1" w:themeTint="80"/>
         </w:tcBorders>
       </w:tcPr>
@@ -12384,12 +12294,12 @@
         <w:sz w:val="22"/>
       </w:rPr>
       <w:tcPr>
-        <w:shd w:color="auto" w:fill="FFFFFF"/>
+        <w:shd w:val="clear" w:color="auto" w:fill="FFFFFF"/>
         <w:tcBorders>
           <w:left w:val="single" w:color="000000" w:sz="4" w:space="0" w:themeColor="accent1" w:themeTint="80"/>
-          <w:top w:val="none"/>
-          <w:right w:val="none"/>
-          <w:bottom w:val="none"/>
+          <w:top w:val="none" w:color="000000" w:sz="4" w:space="0"/>
+          <w:right w:val="none" w:color="000000" w:sz="4" w:space="0"/>
+          <w:bottom w:val="none" w:color="000000" w:sz="4" w:space="0"/>
         </w:tcBorders>
       </w:tcPr>
     </w:tblStylePr>
@@ -12403,17 +12313,17 @@
       <w:tcPr>
         <w:shd w:val="clear" w:color="auto" w:fill="FFFFFF" w:themeFill="light1"/>
         <w:tcBorders>
-          <w:left w:val="none"/>
+          <w:left w:val="none" w:color="000000" w:sz="4" w:space="0"/>
           <w:top w:val="single" w:color="000000" w:sz="4" w:space="0" w:themeColor="accent1" w:themeTint="80"/>
-          <w:right w:val="none"/>
-          <w:bottom w:val="none"/>
+          <w:right w:val="none" w:color="000000" w:sz="4" w:space="0"/>
+          <w:bottom w:val="none" w:color="000000" w:sz="4" w:space="0"/>
         </w:tcBorders>
       </w:tcPr>
     </w:tblStylePr>
   </w:style>
-  <w:style w:type="table" w:styleId="97">
+  <w:style w:type="table" w:styleId="524">
     <w:name w:val="Grid Table 7 Colorful - Accent 2"/>
-    <w:basedOn w:val="449"/>
+    <w:basedOn w:val="615"/>
     <w:uiPriority w:val="99"/>
     <w:pPr>
       <w:spacing w:lineRule="auto" w:line="240" w:after="0"/>
@@ -12462,12 +12372,12 @@
         <w:jc w:val="right"/>
       </w:pPr>
       <w:tcPr>
-        <w:shd w:color="auto" w:fill="FFFFFF"/>
-        <w:tcBorders>
-          <w:left w:val="none"/>
-          <w:top w:val="none"/>
+        <w:shd w:val="clear" w:color="auto" w:fill="FFFFFF"/>
+        <w:tcBorders>
+          <w:left w:val="none" w:color="000000" w:sz="4" w:space="0"/>
+          <w:top w:val="none" w:color="000000" w:sz="4" w:space="0"/>
           <w:right w:val="single" w:color="000000" w:sz="4" w:space="0" w:themeColor="accent2" w:themeTint="97"/>
-          <w:bottom w:val="none"/>
+          <w:bottom w:val="none" w:color="000000" w:sz="4" w:space="0"/>
         </w:tcBorders>
       </w:tcPr>
     </w:tblStylePr>
@@ -12481,9 +12391,9 @@
       <w:tcPr>
         <w:shd w:val="clear" w:color="auto" w:fill="FFFFFF" w:themeFill="light1"/>
         <w:tcBorders>
-          <w:left w:val="none"/>
-          <w:top w:val="none"/>
-          <w:right w:val="none"/>
+          <w:left w:val="none" w:color="000000" w:sz="4" w:space="0"/>
+          <w:top w:val="none" w:color="000000" w:sz="4" w:space="0"/>
+          <w:right w:val="none" w:color="000000" w:sz="4" w:space="0"/>
           <w:bottom w:val="single" w:color="000000" w:sz="4" w:space="0" w:themeColor="accent2" w:themeTint="97"/>
         </w:tcBorders>
       </w:tcPr>
@@ -12496,12 +12406,12 @@
         <w:sz w:val="22"/>
       </w:rPr>
       <w:tcPr>
-        <w:shd w:color="auto" w:fill="FFFFFF"/>
+        <w:shd w:val="clear" w:color="auto" w:fill="FFFFFF"/>
         <w:tcBorders>
           <w:left w:val="single" w:color="000000" w:sz="4" w:space="0" w:themeColor="accent2" w:themeTint="97"/>
-          <w:top w:val="none"/>
-          <w:right w:val="none"/>
-          <w:bottom w:val="none"/>
+          <w:top w:val="none" w:color="000000" w:sz="4" w:space="0"/>
+          <w:right w:val="none" w:color="000000" w:sz="4" w:space="0"/>
+          <w:bottom w:val="none" w:color="000000" w:sz="4" w:space="0"/>
         </w:tcBorders>
       </w:tcPr>
     </w:tblStylePr>
@@ -12515,17 +12425,17 @@
       <w:tcPr>
         <w:shd w:val="clear" w:color="auto" w:fill="FFFFFF" w:themeFill="light1"/>
         <w:tcBorders>
-          <w:left w:val="none"/>
+          <w:left w:val="none" w:color="000000" w:sz="4" w:space="0"/>
           <w:top w:val="single" w:color="000000" w:sz="4" w:space="0" w:themeColor="accent2" w:themeTint="97"/>
-          <w:right w:val="none"/>
-          <w:bottom w:val="none"/>
+          <w:right w:val="none" w:color="000000" w:sz="4" w:space="0"/>
+          <w:bottom w:val="none" w:color="000000" w:sz="4" w:space="0"/>
         </w:tcBorders>
       </w:tcPr>
     </w:tblStylePr>
   </w:style>
-  <w:style w:type="table" w:styleId="98">
+  <w:style w:type="table" w:styleId="525">
     <w:name w:val="Grid Table 7 Colorful - Accent 3"/>
-    <w:basedOn w:val="449"/>
+    <w:basedOn w:val="615"/>
     <w:uiPriority w:val="99"/>
     <w:pPr>
       <w:spacing w:lineRule="auto" w:line="240" w:after="0"/>
@@ -12574,12 +12484,12 @@
         <w:jc w:val="right"/>
       </w:pPr>
       <w:tcPr>
-        <w:shd w:color="auto" w:fill="FFFFFF"/>
-        <w:tcBorders>
-          <w:left w:val="none"/>
-          <w:top w:val="none"/>
+        <w:shd w:val="clear" w:color="auto" w:fill="FFFFFF"/>
+        <w:tcBorders>
+          <w:left w:val="none" w:color="000000" w:sz="4" w:space="0"/>
+          <w:top w:val="none" w:color="000000" w:sz="4" w:space="0"/>
           <w:right w:val="single" w:color="000000" w:sz="4" w:space="0" w:themeColor="accent3" w:themeTint="FE"/>
-          <w:bottom w:val="none"/>
+          <w:bottom w:val="none" w:color="000000" w:sz="4" w:space="0"/>
         </w:tcBorders>
       </w:tcPr>
     </w:tblStylePr>
@@ -12593,9 +12503,9 @@
       <w:tcPr>
         <w:shd w:val="clear" w:color="auto" w:fill="FFFFFF" w:themeFill="light1"/>
         <w:tcBorders>
-          <w:left w:val="none"/>
-          <w:top w:val="none"/>
-          <w:right w:val="none"/>
+          <w:left w:val="none" w:color="000000" w:sz="4" w:space="0"/>
+          <w:top w:val="none" w:color="000000" w:sz="4" w:space="0"/>
+          <w:right w:val="none" w:color="000000" w:sz="4" w:space="0"/>
           <w:bottom w:val="single" w:color="000000" w:sz="4" w:space="0" w:themeColor="accent3" w:themeTint="FE"/>
         </w:tcBorders>
       </w:tcPr>
@@ -12608,12 +12518,12 @@
         <w:sz w:val="22"/>
       </w:rPr>
       <w:tcPr>
-        <w:shd w:color="auto" w:fill="FFFFFF"/>
+        <w:shd w:val="clear" w:color="auto" w:fill="FFFFFF"/>
         <w:tcBorders>
           <w:left w:val="single" w:color="000000" w:sz="4" w:space="0" w:themeColor="accent3" w:themeTint="FE"/>
-          <w:top w:val="none"/>
-          <w:right w:val="none"/>
-          <w:bottom w:val="none"/>
+          <w:top w:val="none" w:color="000000" w:sz="4" w:space="0"/>
+          <w:right w:val="none" w:color="000000" w:sz="4" w:space="0"/>
+          <w:bottom w:val="none" w:color="000000" w:sz="4" w:space="0"/>
         </w:tcBorders>
       </w:tcPr>
     </w:tblStylePr>
@@ -12627,17 +12537,17 @@
       <w:tcPr>
         <w:shd w:val="clear" w:color="auto" w:fill="FFFFFF" w:themeFill="light1"/>
         <w:tcBorders>
-          <w:left w:val="none"/>
+          <w:left w:val="none" w:color="000000" w:sz="4" w:space="0"/>
           <w:top w:val="single" w:color="000000" w:sz="4" w:space="0" w:themeColor="accent3" w:themeTint="FE"/>
-          <w:right w:val="none"/>
-          <w:bottom w:val="none"/>
+          <w:right w:val="none" w:color="000000" w:sz="4" w:space="0"/>
+          <w:bottom w:val="none" w:color="000000" w:sz="4" w:space="0"/>
         </w:tcBorders>
       </w:tcPr>
     </w:tblStylePr>
   </w:style>
-  <w:style w:type="table" w:styleId="99">
+  <w:style w:type="table" w:styleId="526">
     <w:name w:val="Grid Table 7 Colorful - Accent 4"/>
-    <w:basedOn w:val="449"/>
+    <w:basedOn w:val="615"/>
     <w:uiPriority w:val="99"/>
     <w:pPr>
       <w:spacing w:lineRule="auto" w:line="240" w:after="0"/>
@@ -12686,12 +12596,12 @@
         <w:jc w:val="right"/>
       </w:pPr>
       <w:tcPr>
-        <w:shd w:color="auto" w:fill="FFFFFF"/>
-        <w:tcBorders>
-          <w:left w:val="none"/>
-          <w:top w:val="none"/>
+        <w:shd w:val="clear" w:color="auto" w:fill="FFFFFF"/>
+        <w:tcBorders>
+          <w:left w:val="none" w:color="000000" w:sz="4" w:space="0"/>
+          <w:top w:val="none" w:color="000000" w:sz="4" w:space="0"/>
           <w:right w:val="single" w:color="000000" w:sz="4" w:space="0" w:themeColor="accent4" w:themeTint="9A"/>
-          <w:bottom w:val="none"/>
+          <w:bottom w:val="none" w:color="000000" w:sz="4" w:space="0"/>
         </w:tcBorders>
       </w:tcPr>
     </w:tblStylePr>
@@ -12705,9 +12615,9 @@
       <w:tcPr>
         <w:shd w:val="clear" w:color="auto" w:fill="FFFFFF" w:themeFill="light1"/>
         <w:tcBorders>
-          <w:left w:val="none"/>
-          <w:top w:val="none"/>
-          <w:right w:val="none"/>
+          <w:left w:val="none" w:color="000000" w:sz="4" w:space="0"/>
+          <w:top w:val="none" w:color="000000" w:sz="4" w:space="0"/>
+          <w:right w:val="none" w:color="000000" w:sz="4" w:space="0"/>
           <w:bottom w:val="single" w:color="000000" w:sz="4" w:space="0" w:themeColor="accent4" w:themeTint="9A"/>
         </w:tcBorders>
       </w:tcPr>
@@ -12720,12 +12630,12 @@
         <w:sz w:val="22"/>
       </w:rPr>
       <w:tcPr>
-        <w:shd w:color="auto" w:fill="FFFFFF"/>
+        <w:shd w:val="clear" w:color="auto" w:fill="FFFFFF"/>
         <w:tcBorders>
           <w:left w:val="single" w:color="000000" w:sz="4" w:space="0" w:themeColor="accent4" w:themeTint="9A"/>
-          <w:top w:val="none"/>
-          <w:right w:val="none"/>
-          <w:bottom w:val="none"/>
+          <w:top w:val="none" w:color="000000" w:sz="4" w:space="0"/>
+          <w:right w:val="none" w:color="000000" w:sz="4" w:space="0"/>
+          <w:bottom w:val="none" w:color="000000" w:sz="4" w:space="0"/>
         </w:tcBorders>
       </w:tcPr>
     </w:tblStylePr>
@@ -12739,17 +12649,17 @@
       <w:tcPr>
         <w:shd w:val="clear" w:color="auto" w:fill="FFFFFF" w:themeFill="light1"/>
         <w:tcBorders>
-          <w:left w:val="none"/>
+          <w:left w:val="none" w:color="000000" w:sz="4" w:space="0"/>
           <w:top w:val="single" w:color="000000" w:sz="4" w:space="0" w:themeColor="accent4" w:themeTint="9A"/>
-          <w:right w:val="none"/>
-          <w:bottom w:val="none"/>
+          <w:right w:val="none" w:color="000000" w:sz="4" w:space="0"/>
+          <w:bottom w:val="none" w:color="000000" w:sz="4" w:space="0"/>
         </w:tcBorders>
       </w:tcPr>
     </w:tblStylePr>
   </w:style>
-  <w:style w:type="table" w:styleId="100">
+  <w:style w:type="table" w:styleId="527">
     <w:name w:val="Grid Table 7 Colorful - Accent 5"/>
-    <w:basedOn w:val="449"/>
+    <w:basedOn w:val="615"/>
     <w:uiPriority w:val="99"/>
     <w:pPr>
       <w:spacing w:lineRule="auto" w:line="240" w:after="0"/>
@@ -12798,12 +12708,12 @@
         <w:jc w:val="right"/>
       </w:pPr>
       <w:tcPr>
-        <w:shd w:color="auto" w:fill="FFFFFF"/>
-        <w:tcBorders>
-          <w:left w:val="none"/>
-          <w:top w:val="none"/>
+        <w:shd w:val="clear" w:color="auto" w:fill="FFFFFF"/>
+        <w:tcBorders>
+          <w:left w:val="none" w:color="000000" w:sz="4" w:space="0"/>
+          <w:top w:val="none" w:color="000000" w:sz="4" w:space="0"/>
           <w:right w:val="single" w:color="000000" w:sz="4" w:space="0" w:themeColor="accent5" w:themeTint="90"/>
-          <w:bottom w:val="none"/>
+          <w:bottom w:val="none" w:color="000000" w:sz="4" w:space="0"/>
         </w:tcBorders>
       </w:tcPr>
     </w:tblStylePr>
@@ -12817,9 +12727,9 @@
       <w:tcPr>
         <w:shd w:val="clear" w:color="auto" w:fill="FFFFFF" w:themeFill="light1"/>
         <w:tcBorders>
-          <w:left w:val="none"/>
-          <w:top w:val="none"/>
-          <w:right w:val="none"/>
+          <w:left w:val="none" w:color="000000" w:sz="4" w:space="0"/>
+          <w:top w:val="none" w:color="000000" w:sz="4" w:space="0"/>
+          <w:right w:val="none" w:color="000000" w:sz="4" w:space="0"/>
           <w:bottom w:val="single" w:color="000000" w:sz="4" w:space="0" w:themeColor="accent5" w:themeTint="90"/>
         </w:tcBorders>
       </w:tcPr>
@@ -12832,12 +12742,12 @@
         <w:sz w:val="22"/>
       </w:rPr>
       <w:tcPr>
-        <w:shd w:color="auto" w:fill="FFFFFF"/>
+        <w:shd w:val="clear" w:color="auto" w:fill="FFFFFF"/>
         <w:tcBorders>
           <w:left w:val="single" w:color="000000" w:sz="4" w:space="0" w:themeColor="accent5" w:themeTint="90"/>
-          <w:top w:val="none"/>
-          <w:right w:val="none"/>
-          <w:bottom w:val="none"/>
+          <w:top w:val="none" w:color="000000" w:sz="4" w:space="0"/>
+          <w:right w:val="none" w:color="000000" w:sz="4" w:space="0"/>
+          <w:bottom w:val="none" w:color="000000" w:sz="4" w:space="0"/>
         </w:tcBorders>
       </w:tcPr>
     </w:tblStylePr>
@@ -12851,17 +12761,17 @@
       <w:tcPr>
         <w:shd w:val="clear" w:color="auto" w:fill="FFFFFF" w:themeFill="light1"/>
         <w:tcBorders>
-          <w:left w:val="none"/>
+          <w:left w:val="none" w:color="000000" w:sz="4" w:space="0"/>
           <w:top w:val="single" w:color="000000" w:sz="4" w:space="0" w:themeColor="accent5" w:themeTint="90"/>
-          <w:right w:val="none"/>
-          <w:bottom w:val="none"/>
+          <w:right w:val="none" w:color="000000" w:sz="4" w:space="0"/>
+          <w:bottom w:val="none" w:color="000000" w:sz="4" w:space="0"/>
         </w:tcBorders>
       </w:tcPr>
     </w:tblStylePr>
   </w:style>
-  <w:style w:type="table" w:styleId="101">
+  <w:style w:type="table" w:styleId="528">
     <w:name w:val="Grid Table 7 Colorful - Accent 6"/>
-    <w:basedOn w:val="449"/>
+    <w:basedOn w:val="615"/>
     <w:uiPriority w:val="99"/>
     <w:pPr>
       <w:spacing w:lineRule="auto" w:line="240" w:after="0"/>
@@ -12910,12 +12820,12 @@
         <w:jc w:val="right"/>
       </w:pPr>
       <w:tcPr>
-        <w:shd w:color="auto" w:fill="FFFFFF"/>
-        <w:tcBorders>
-          <w:left w:val="none"/>
-          <w:top w:val="none"/>
+        <w:shd w:val="clear" w:color="auto" w:fill="FFFFFF"/>
+        <w:tcBorders>
+          <w:left w:val="none" w:color="000000" w:sz="4" w:space="0"/>
+          <w:top w:val="none" w:color="000000" w:sz="4" w:space="0"/>
           <w:right w:val="single" w:color="000000" w:sz="4" w:space="0" w:themeColor="accent6" w:themeTint="90"/>
-          <w:bottom w:val="none"/>
+          <w:bottom w:val="none" w:color="000000" w:sz="4" w:space="0"/>
         </w:tcBorders>
       </w:tcPr>
     </w:tblStylePr>
@@ -12929,9 +12839,9 @@
       <w:tcPr>
         <w:shd w:val="clear" w:color="auto" w:fill="FFFFFF" w:themeFill="light1"/>
         <w:tcBorders>
-          <w:left w:val="none"/>
-          <w:top w:val="none"/>
-          <w:right w:val="none"/>
+          <w:left w:val="none" w:color="000000" w:sz="4" w:space="0"/>
+          <w:top w:val="none" w:color="000000" w:sz="4" w:space="0"/>
+          <w:right w:val="none" w:color="000000" w:sz="4" w:space="0"/>
           <w:bottom w:val="single" w:color="000000" w:sz="4" w:space="0" w:themeColor="accent6" w:themeTint="90"/>
         </w:tcBorders>
       </w:tcPr>
@@ -12944,12 +12854,12 @@
         <w:sz w:val="22"/>
       </w:rPr>
       <w:tcPr>
-        <w:shd w:color="auto" w:fill="FFFFFF"/>
+        <w:shd w:val="clear" w:color="auto" w:fill="FFFFFF"/>
         <w:tcBorders>
           <w:left w:val="single" w:color="000000" w:sz="4" w:space="0" w:themeColor="accent6" w:themeTint="90"/>
-          <w:top w:val="none"/>
-          <w:right w:val="none"/>
-          <w:bottom w:val="none"/>
+          <w:top w:val="none" w:color="000000" w:sz="4" w:space="0"/>
+          <w:right w:val="none" w:color="000000" w:sz="4" w:space="0"/>
+          <w:bottom w:val="none" w:color="000000" w:sz="4" w:space="0"/>
         </w:tcBorders>
       </w:tcPr>
     </w:tblStylePr>
@@ -12963,17 +12873,17 @@
       <w:tcPr>
         <w:shd w:val="clear" w:color="auto" w:fill="FFFFFF" w:themeFill="light1"/>
         <w:tcBorders>
-          <w:left w:val="none"/>
+          <w:left w:val="none" w:color="000000" w:sz="4" w:space="0"/>
           <w:top w:val="single" w:color="000000" w:sz="4" w:space="0" w:themeColor="accent6" w:themeTint="90"/>
-          <w:right w:val="none"/>
-          <w:bottom w:val="none"/>
+          <w:right w:val="none" w:color="000000" w:sz="4" w:space="0"/>
+          <w:bottom w:val="none" w:color="000000" w:sz="4" w:space="0"/>
         </w:tcBorders>
       </w:tcPr>
     </w:tblStylePr>
   </w:style>
-  <w:style w:type="table" w:styleId="102">
+  <w:style w:type="table" w:styleId="529">
     <w:name w:val="List Table 1 Light"/>
-    <w:basedOn w:val="449"/>
+    <w:basedOn w:val="615"/>
     <w:uiPriority w:val="99"/>
     <w:pPr>
       <w:spacing w:lineRule="auto" w:line="240" w:after="0"/>
@@ -13034,9 +12944,9 @@
       </w:tcPr>
     </w:tblStylePr>
   </w:style>
-  <w:style w:type="table" w:styleId="103">
+  <w:style w:type="table" w:styleId="530">
     <w:name w:val="List Table 1 Light - Accent 1"/>
-    <w:basedOn w:val="449"/>
+    <w:basedOn w:val="615"/>
     <w:uiPriority w:val="99"/>
     <w:pPr>
       <w:spacing w:lineRule="auto" w:line="240" w:after="0"/>
@@ -13097,9 +13007,9 @@
       </w:tcPr>
     </w:tblStylePr>
   </w:style>
-  <w:style w:type="table" w:styleId="104">
+  <w:style w:type="table" w:styleId="531">
     <w:name w:val="List Table 1 Light - Accent 2"/>
-    <w:basedOn w:val="449"/>
+    <w:basedOn w:val="615"/>
     <w:uiPriority w:val="99"/>
     <w:pPr>
       <w:spacing w:lineRule="auto" w:line="240" w:after="0"/>
@@ -13160,9 +13070,9 @@
       </w:tcPr>
     </w:tblStylePr>
   </w:style>
-  <w:style w:type="table" w:styleId="105">
+  <w:style w:type="table" w:styleId="532">
     <w:name w:val="List Table 1 Light - Accent 3"/>
-    <w:basedOn w:val="449"/>
+    <w:basedOn w:val="615"/>
     <w:uiPriority w:val="99"/>
     <w:pPr>
       <w:spacing w:lineRule="auto" w:line="240" w:after="0"/>
@@ -13223,9 +13133,9 @@
       </w:tcPr>
     </w:tblStylePr>
   </w:style>
-  <w:style w:type="table" w:styleId="106">
+  <w:style w:type="table" w:styleId="533">
     <w:name w:val="List Table 1 Light - Accent 4"/>
-    <w:basedOn w:val="449"/>
+    <w:basedOn w:val="615"/>
     <w:uiPriority w:val="99"/>
     <w:pPr>
       <w:spacing w:lineRule="auto" w:line="240" w:after="0"/>
@@ -13286,9 +13196,9 @@
       </w:tcPr>
     </w:tblStylePr>
   </w:style>
-  <w:style w:type="table" w:styleId="107">
+  <w:style w:type="table" w:styleId="534">
     <w:name w:val="List Table 1 Light - Accent 5"/>
-    <w:basedOn w:val="449"/>
+    <w:basedOn w:val="615"/>
     <w:uiPriority w:val="99"/>
     <w:pPr>
       <w:spacing w:lineRule="auto" w:line="240" w:after="0"/>
@@ -13349,9 +13259,9 @@
       </w:tcPr>
     </w:tblStylePr>
   </w:style>
-  <w:style w:type="table" w:styleId="108">
+  <w:style w:type="table" w:styleId="535">
     <w:name w:val="List Table 1 Light - Accent 6"/>
-    <w:basedOn w:val="449"/>
+    <w:basedOn w:val="615"/>
     <w:uiPriority w:val="99"/>
     <w:pPr>
       <w:spacing w:lineRule="auto" w:line="240" w:after="0"/>
@@ -13412,9 +13322,9 @@
       </w:tcPr>
     </w:tblStylePr>
   </w:style>
-  <w:style w:type="table" w:styleId="109">
+  <w:style w:type="table" w:styleId="536">
     <w:name w:val="List Table 2"/>
-    <w:basedOn w:val="449"/>
+    <w:basedOn w:val="615"/>
     <w:uiPriority w:val="99"/>
     <w:pPr>
       <w:spacing w:lineRule="auto" w:line="240" w:after="0"/>
@@ -13498,9 +13408,9 @@
       </w:tcPr>
     </w:tblStylePr>
   </w:style>
-  <w:style w:type="table" w:styleId="110">
+  <w:style w:type="table" w:styleId="537">
     <w:name w:val="List Table 2 - Accent 1"/>
-    <w:basedOn w:val="449"/>
+    <w:basedOn w:val="615"/>
     <w:uiPriority w:val="99"/>
     <w:pPr>
       <w:spacing w:lineRule="auto" w:line="240" w:after="0"/>
@@ -13584,9 +13494,9 @@
       </w:tcPr>
     </w:tblStylePr>
   </w:style>
-  <w:style w:type="table" w:styleId="111">
+  <w:style w:type="table" w:styleId="538">
     <w:name w:val="List Table 2 - Accent 2"/>
-    <w:basedOn w:val="449"/>
+    <w:basedOn w:val="615"/>
     <w:uiPriority w:val="99"/>
     <w:pPr>
       <w:spacing w:lineRule="auto" w:line="240" w:after="0"/>
@@ -13670,9 +13580,9 @@
       </w:tcPr>
     </w:tblStylePr>
   </w:style>
-  <w:style w:type="table" w:styleId="112">
+  <w:style w:type="table" w:styleId="539">
     <w:name w:val="List Table 2 - Accent 3"/>
-    <w:basedOn w:val="449"/>
+    <w:basedOn w:val="615"/>
     <w:uiPriority w:val="99"/>
     <w:pPr>
       <w:spacing w:lineRule="auto" w:line="240" w:after="0"/>
@@ -13756,9 +13666,9 @@
       </w:tcPr>
     </w:tblStylePr>
   </w:style>
-  <w:style w:type="table" w:styleId="113">
+  <w:style w:type="table" w:styleId="540">
     <w:name w:val="List Table 2 - Accent 4"/>
-    <w:basedOn w:val="449"/>
+    <w:basedOn w:val="615"/>
     <w:uiPriority w:val="99"/>
     <w:pPr>
       <w:spacing w:lineRule="auto" w:line="240" w:after="0"/>
@@ -13842,9 +13752,9 @@
       </w:tcPr>
     </w:tblStylePr>
   </w:style>
-  <w:style w:type="table" w:styleId="114">
+  <w:style w:type="table" w:styleId="541">
     <w:name w:val="List Table 2 - Accent 5"/>
-    <w:basedOn w:val="449"/>
+    <w:basedOn w:val="615"/>
     <w:uiPriority w:val="99"/>
     <w:pPr>
       <w:spacing w:lineRule="auto" w:line="240" w:after="0"/>
@@ -13928,9 +13838,9 @@
       </w:tcPr>
     </w:tblStylePr>
   </w:style>
-  <w:style w:type="table" w:styleId="115">
+  <w:style w:type="table" w:styleId="542">
     <w:name w:val="List Table 2 - Accent 6"/>
-    <w:basedOn w:val="449"/>
+    <w:basedOn w:val="615"/>
     <w:uiPriority w:val="99"/>
     <w:pPr>
       <w:spacing w:lineRule="auto" w:line="240" w:after="0"/>
@@ -14014,9 +13924,9 @@
       </w:tcPr>
     </w:tblStylePr>
   </w:style>
-  <w:style w:type="table" w:styleId="116">
+  <w:style w:type="table" w:styleId="543">
     <w:name w:val="List Table 3"/>
-    <w:basedOn w:val="449"/>
+    <w:basedOn w:val="615"/>
     <w:uiPriority w:val="99"/>
     <w:pPr>
       <w:spacing w:lineRule="auto" w:line="240" w:after="0"/>
@@ -14088,9 +13998,9 @@
       </w:rPr>
     </w:tblStylePr>
   </w:style>
-  <w:style w:type="table" w:styleId="117">
+  <w:style w:type="table" w:styleId="544">
     <w:name w:val="List Table 3 - Accent 1"/>
-    <w:basedOn w:val="449"/>
+    <w:basedOn w:val="615"/>
     <w:uiPriority w:val="99"/>
     <w:pPr>
       <w:spacing w:lineRule="auto" w:line="240" w:after="0"/>
@@ -14162,9 +14072,9 @@
       </w:rPr>
     </w:tblStylePr>
   </w:style>
-  <w:style w:type="table" w:styleId="118">
+  <w:style w:type="table" w:styleId="545">
     <w:name w:val="List Table 3 - Accent 2"/>
-    <w:basedOn w:val="449"/>
+    <w:basedOn w:val="615"/>
     <w:uiPriority w:val="99"/>
     <w:pPr>
       <w:spacing w:lineRule="auto" w:line="240" w:after="0"/>
@@ -14236,9 +14146,9 @@
       </w:rPr>
     </w:tblStylePr>
   </w:style>
-  <w:style w:type="table" w:styleId="119">
+  <w:style w:type="table" w:styleId="546">
     <w:name w:val="List Table 3 - Accent 3"/>
-    <w:basedOn w:val="449"/>
+    <w:basedOn w:val="615"/>
     <w:uiPriority w:val="99"/>
     <w:pPr>
       <w:spacing w:lineRule="auto" w:line="240" w:after="0"/>
@@ -14310,9 +14220,9 @@
       </w:rPr>
     </w:tblStylePr>
   </w:style>
-  <w:style w:type="table" w:styleId="120">
+  <w:style w:type="table" w:styleId="547">
     <w:name w:val="List Table 3 - Accent 4"/>
-    <w:basedOn w:val="449"/>
+    <w:basedOn w:val="615"/>
     <w:uiPriority w:val="99"/>
     <w:pPr>
       <w:spacing w:lineRule="auto" w:line="240" w:after="0"/>
@@ -14384,9 +14294,9 @@
       </w:rPr>
     </w:tblStylePr>
   </w:style>
-  <w:style w:type="table" w:styleId="121">
+  <w:style w:type="table" w:styleId="548">
     <w:name w:val="List Table 3 - Accent 5"/>
-    <w:basedOn w:val="449"/>
+    <w:basedOn w:val="615"/>
     <w:uiPriority w:val="99"/>
     <w:pPr>
       <w:spacing w:lineRule="auto" w:line="240" w:after="0"/>
@@ -14458,9 +14368,9 @@
       </w:rPr>
     </w:tblStylePr>
   </w:style>
-  <w:style w:type="table" w:styleId="122">
+  <w:style w:type="table" w:styleId="549">
     <w:name w:val="List Table 3 - Accent 6"/>
-    <w:basedOn w:val="449"/>
+    <w:basedOn w:val="615"/>
     <w:uiPriority w:val="99"/>
     <w:pPr>
       <w:spacing w:lineRule="auto" w:line="240" w:after="0"/>
@@ -14532,9 +14442,9 @@
       </w:rPr>
     </w:tblStylePr>
   </w:style>
-  <w:style w:type="table" w:styleId="123">
+  <w:style w:type="table" w:styleId="550">
     <w:name w:val="List Table 4"/>
-    <w:basedOn w:val="449"/>
+    <w:basedOn w:val="615"/>
     <w:uiPriority w:val="99"/>
     <w:pPr>
       <w:spacing w:lineRule="auto" w:line="240" w:after="0"/>
@@ -14601,9 +14511,9 @@
       </w:rPr>
     </w:tblStylePr>
   </w:style>
-  <w:style w:type="table" w:styleId="124">
+  <w:style w:type="table" w:styleId="551">
     <w:name w:val="List Table 4 - Accent 1"/>
-    <w:basedOn w:val="449"/>
+    <w:basedOn w:val="615"/>
     <w:uiPriority w:val="99"/>
     <w:pPr>
       <w:spacing w:lineRule="auto" w:line="240" w:after="0"/>
@@ -14670,9 +14580,9 @@
       </w:rPr>
     </w:tblStylePr>
   </w:style>
-  <w:style w:type="table" w:styleId="125">
+  <w:style w:type="table" w:styleId="552">
     <w:name w:val="List Table 4 - Accent 2"/>
-    <w:basedOn w:val="449"/>
+    <w:basedOn w:val="615"/>
     <w:uiPriority w:val="99"/>
     <w:pPr>
       <w:spacing w:lineRule="auto" w:line="240" w:after="0"/>
@@ -14739,9 +14649,9 @@
       </w:rPr>
     </w:tblStylePr>
   </w:style>
-  <w:style w:type="table" w:styleId="126">
+  <w:style w:type="table" w:styleId="553">
     <w:name w:val="List Table 4 - Accent 3"/>
-    <w:basedOn w:val="449"/>
+    <w:basedOn w:val="615"/>
     <w:uiPriority w:val="99"/>
     <w:pPr>
       <w:spacing w:lineRule="auto" w:line="240" w:after="0"/>
@@ -14808,9 +14718,9 @@
       </w:rPr>
     </w:tblStylePr>
   </w:style>
-  <w:style w:type="table" w:styleId="127">
+  <w:style w:type="table" w:styleId="554">
     <w:name w:val="List Table 4 - Accent 4"/>
-    <w:basedOn w:val="449"/>
+    <w:basedOn w:val="615"/>
     <w:uiPriority w:val="99"/>
     <w:pPr>
       <w:spacing w:lineRule="auto" w:line="240" w:after="0"/>
@@ -14877,9 +14787,9 @@
       </w:rPr>
     </w:tblStylePr>
   </w:style>
-  <w:style w:type="table" w:styleId="128">
+  <w:style w:type="table" w:styleId="555">
     <w:name w:val="List Table 4 - Accent 5"/>
-    <w:basedOn w:val="449"/>
+    <w:basedOn w:val="615"/>
     <w:uiPriority w:val="99"/>
     <w:pPr>
       <w:spacing w:lineRule="auto" w:line="240" w:after="0"/>
@@ -14946,9 +14856,9 @@
       </w:rPr>
     </w:tblStylePr>
   </w:style>
-  <w:style w:type="table" w:styleId="129">
+  <w:style w:type="table" w:styleId="556">
     <w:name w:val="List Table 4 - Accent 6"/>
-    <w:basedOn w:val="449"/>
+    <w:basedOn w:val="615"/>
     <w:uiPriority w:val="99"/>
     <w:pPr>
       <w:spacing w:lineRule="auto" w:line="240" w:after="0"/>
@@ -15015,9 +14925,9 @@
       </w:rPr>
     </w:tblStylePr>
   </w:style>
-  <w:style w:type="table" w:styleId="130">
+  <w:style w:type="table" w:styleId="557">
     <w:name w:val="List Table 5 Dark"/>
-    <w:basedOn w:val="449"/>
+    <w:basedOn w:val="615"/>
     <w:uiPriority w:val="99"/>
     <w:pPr>
       <w:spacing w:lineRule="auto" w:line="240" w:after="0"/>
@@ -15122,9 +15032,9 @@
       </w:rPr>
     </w:tblStylePr>
   </w:style>
-  <w:style w:type="table" w:styleId="131">
+  <w:style w:type="table" w:styleId="558">
     <w:name w:val="List Table 5 Dark - Accent 1"/>
-    <w:basedOn w:val="449"/>
+    <w:basedOn w:val="615"/>
     <w:uiPriority w:val="99"/>
     <w:pPr>
       <w:spacing w:lineRule="auto" w:line="240" w:after="0"/>
@@ -15229,9 +15139,9 @@
       </w:rPr>
     </w:tblStylePr>
   </w:style>
-  <w:style w:type="table" w:styleId="132">
+  <w:style w:type="table" w:styleId="559">
     <w:name w:val="List Table 5 Dark - Accent 2"/>
-    <w:basedOn w:val="449"/>
+    <w:basedOn w:val="615"/>
     <w:uiPriority w:val="99"/>
     <w:pPr>
       <w:spacing w:lineRule="auto" w:line="240" w:after="0"/>
@@ -15336,9 +15246,9 @@
       </w:rPr>
     </w:tblStylePr>
   </w:style>
-  <w:style w:type="table" w:styleId="133">
+  <w:style w:type="table" w:styleId="560">
     <w:name w:val="List Table 5 Dark - Accent 3"/>
-    <w:basedOn w:val="449"/>
+    <w:basedOn w:val="615"/>
     <w:uiPriority w:val="99"/>
     <w:pPr>
       <w:spacing w:lineRule="auto" w:line="240" w:after="0"/>
@@ -15443,9 +15353,9 @@
       </w:rPr>
     </w:tblStylePr>
   </w:style>
-  <w:style w:type="table" w:styleId="134">
+  <w:style w:type="table" w:styleId="561">
     <w:name w:val="List Table 5 Dark - Accent 4"/>
-    <w:basedOn w:val="449"/>
+    <w:basedOn w:val="615"/>
     <w:uiPriority w:val="99"/>
     <w:pPr>
       <w:spacing w:lineRule="auto" w:line="240" w:after="0"/>
@@ -15550,9 +15460,9 @@
       </w:rPr>
     </w:tblStylePr>
   </w:style>
-  <w:style w:type="table" w:styleId="135">
+  <w:style w:type="table" w:styleId="562">
     <w:name w:val="List Table 5 Dark - Accent 5"/>
-    <w:basedOn w:val="449"/>
+    <w:basedOn w:val="615"/>
     <w:uiPriority w:val="99"/>
     <w:pPr>
       <w:spacing w:lineRule="auto" w:line="240" w:after="0"/>
@@ -15657,9 +15567,9 @@
       </w:rPr>
     </w:tblStylePr>
   </w:style>
-  <w:style w:type="table" w:styleId="136">
+  <w:style w:type="table" w:styleId="563">
     <w:name w:val="List Table 5 Dark - Accent 6"/>
-    <w:basedOn w:val="449"/>
+    <w:basedOn w:val="615"/>
     <w:uiPriority w:val="99"/>
     <w:pPr>
       <w:spacing w:lineRule="auto" w:line="240" w:after="0"/>
@@ -15764,9 +15674,9 @@
       </w:rPr>
     </w:tblStylePr>
   </w:style>
-  <w:style w:type="table" w:styleId="137">
+  <w:style w:type="table" w:styleId="564">
     <w:name w:val="List Table 6 Colorful"/>
-    <w:basedOn w:val="449"/>
+    <w:basedOn w:val="615"/>
     <w:uiPriority w:val="99"/>
     <w:pPr>
       <w:spacing w:lineRule="auto" w:line="240" w:after="0"/>
@@ -15837,9 +15747,9 @@
       </w:tcPr>
     </w:tblStylePr>
   </w:style>
-  <w:style w:type="table" w:styleId="138">
+  <w:style w:type="table" w:styleId="565">
     <w:name w:val="List Table 6 Colorful - Accent 1"/>
-    <w:basedOn w:val="449"/>
+    <w:basedOn w:val="615"/>
     <w:uiPriority w:val="99"/>
     <w:pPr>
       <w:spacing w:lineRule="auto" w:line="240" w:after="0"/>
@@ -15910,9 +15820,9 @@
       </w:tcPr>
     </w:tblStylePr>
   </w:style>
-  <w:style w:type="table" w:styleId="139">
+  <w:style w:type="table" w:styleId="566">
     <w:name w:val="List Table 6 Colorful - Accent 2"/>
-    <w:basedOn w:val="449"/>
+    <w:basedOn w:val="615"/>
     <w:uiPriority w:val="99"/>
     <w:pPr>
       <w:spacing w:lineRule="auto" w:line="240" w:after="0"/>
@@ -15983,9 +15893,9 @@
       </w:tcPr>
     </w:tblStylePr>
   </w:style>
-  <w:style w:type="table" w:styleId="140">
+  <w:style w:type="table" w:styleId="567">
     <w:name w:val="List Table 6 Colorful - Accent 3"/>
-    <w:basedOn w:val="449"/>
+    <w:basedOn w:val="615"/>
     <w:uiPriority w:val="99"/>
     <w:pPr>
       <w:spacing w:lineRule="auto" w:line="240" w:after="0"/>
@@ -16056,9 +15966,9 @@
       </w:tcPr>
     </w:tblStylePr>
   </w:style>
-  <w:style w:type="table" w:styleId="141">
+  <w:style w:type="table" w:styleId="568">
     <w:name w:val="List Table 6 Colorful - Accent 4"/>
-    <w:basedOn w:val="449"/>
+    <w:basedOn w:val="615"/>
     <w:uiPriority w:val="99"/>
     <w:pPr>
       <w:spacing w:lineRule="auto" w:line="240" w:after="0"/>
@@ -16129,9 +16039,9 @@
       </w:tcPr>
     </w:tblStylePr>
   </w:style>
-  <w:style w:type="table" w:styleId="142">
+  <w:style w:type="table" w:styleId="569">
     <w:name w:val="List Table 6 Colorful - Accent 5"/>
-    <w:basedOn w:val="449"/>
+    <w:basedOn w:val="615"/>
     <w:uiPriority w:val="99"/>
     <w:pPr>
       <w:spacing w:lineRule="auto" w:line="240" w:after="0"/>
@@ -16202,9 +16112,9 @@
       </w:tcPr>
     </w:tblStylePr>
   </w:style>
-  <w:style w:type="table" w:styleId="143">
+  <w:style w:type="table" w:styleId="570">
     <w:name w:val="List Table 6 Colorful - Accent 6"/>
-    <w:basedOn w:val="449"/>
+    <w:basedOn w:val="615"/>
     <w:uiPriority w:val="99"/>
     <w:pPr>
       <w:spacing w:lineRule="auto" w:line="240" w:after="0"/>
@@ -16275,9 +16185,9 @@
       </w:tcPr>
     </w:tblStylePr>
   </w:style>
-  <w:style w:type="table" w:styleId="144">
+  <w:style w:type="table" w:styleId="571">
     <w:name w:val="List Table 7 Colorful"/>
-    <w:basedOn w:val="449"/>
+    <w:basedOn w:val="615"/>
     <w:uiPriority w:val="99"/>
     <w:pPr>
       <w:spacing w:lineRule="auto" w:line="240" w:after="0"/>
@@ -16323,12 +16233,12 @@
         <w:jc w:val="right"/>
       </w:pPr>
       <w:tcPr>
-        <w:shd w:color="auto" w:fill="FFFFFF"/>
-        <w:tcBorders>
-          <w:left w:val="none"/>
-          <w:top w:val="none"/>
+        <w:shd w:val="clear" w:color="auto" w:fill="FFFFFF"/>
+        <w:tcBorders>
+          <w:left w:val="none" w:color="000000" w:sz="4" w:space="0"/>
+          <w:top w:val="none" w:color="000000" w:sz="4" w:space="0"/>
           <w:right w:val="single" w:color="000000" w:sz="4" w:space="0" w:themeColor="text1" w:themeTint="80"/>
-          <w:bottom w:val="none"/>
+          <w:bottom w:val="none" w:color="000000" w:sz="4" w:space="0"/>
         </w:tcBorders>
       </w:tcPr>
     </w:tblStylePr>
@@ -16342,9 +16252,9 @@
       <w:tcPr>
         <w:shd w:val="clear" w:color="auto" w:fill="FFFFFF" w:themeFill="light1"/>
         <w:tcBorders>
-          <w:left w:val="none"/>
-          <w:top w:val="none"/>
-          <w:right w:val="none"/>
+          <w:left w:val="none" w:color="000000" w:sz="4" w:space="0"/>
+          <w:top w:val="none" w:color="000000" w:sz="4" w:space="0"/>
+          <w:right w:val="none" w:color="000000" w:sz="4" w:space="0"/>
           <w:bottom w:val="single" w:color="000000" w:sz="4" w:space="0" w:themeColor="text1" w:themeTint="80"/>
         </w:tcBorders>
       </w:tcPr>
@@ -16357,12 +16267,12 @@
         <w:sz w:val="22"/>
       </w:rPr>
       <w:tcPr>
-        <w:shd w:color="auto" w:fill="FFFFFF"/>
+        <w:shd w:val="clear" w:color="auto" w:fill="FFFFFF"/>
         <w:tcBorders>
           <w:left w:val="single" w:color="000000" w:sz="4" w:space="0" w:themeColor="text1" w:themeTint="80"/>
-          <w:top w:val="none"/>
-          <w:right w:val="none"/>
-          <w:bottom w:val="none"/>
+          <w:top w:val="none" w:color="000000" w:sz="4" w:space="0"/>
+          <w:right w:val="none" w:color="000000" w:sz="4" w:space="0"/>
+          <w:bottom w:val="none" w:color="000000" w:sz="4" w:space="0"/>
         </w:tcBorders>
       </w:tcPr>
     </w:tblStylePr>
@@ -16376,10 +16286,10 @@
       <w:tcPr>
         <w:shd w:val="clear" w:color="auto" w:fill="FFFFFF" w:themeFill="light1"/>
         <w:tcBorders>
-          <w:left w:val="none"/>
+          <w:left w:val="none" w:color="000000" w:sz="4" w:space="0"/>
           <w:top w:val="single" w:color="000000" w:sz="4" w:space="0" w:themeColor="text1" w:themeTint="80"/>
-          <w:right w:val="none"/>
-          <w:bottom w:val="none"/>
+          <w:right w:val="none" w:color="000000" w:sz="4" w:space="0"/>
+          <w:bottom w:val="none" w:color="000000" w:sz="4" w:space="0"/>
         </w:tcBorders>
       </w:tcPr>
     </w:tblStylePr>
@@ -16391,9 +16301,9 @@
       </w:rPr>
     </w:tblStylePr>
   </w:style>
-  <w:style w:type="table" w:styleId="145">
+  <w:style w:type="table" w:styleId="572">
     <w:name w:val="List Table 7 Colorful - Accent 1"/>
-    <w:basedOn w:val="449"/>
+    <w:basedOn w:val="615"/>
     <w:uiPriority w:val="99"/>
     <w:pPr>
       <w:spacing w:lineRule="auto" w:line="240" w:after="0"/>
@@ -16439,12 +16349,12 @@
         <w:jc w:val="right"/>
       </w:pPr>
       <w:tcPr>
-        <w:shd w:color="auto" w:fill="FFFFFF"/>
-        <w:tcBorders>
-          <w:left w:val="none"/>
-          <w:top w:val="none"/>
+        <w:shd w:val="clear" w:color="auto" w:fill="FFFFFF"/>
+        <w:tcBorders>
+          <w:left w:val="none" w:color="000000" w:sz="4" w:space="0"/>
+          <w:top w:val="none" w:color="000000" w:sz="4" w:space="0"/>
           <w:right w:val="single" w:color="000000" w:sz="4" w:space="0" w:themeColor="accent1"/>
-          <w:bottom w:val="none"/>
+          <w:bottom w:val="none" w:color="000000" w:sz="4" w:space="0"/>
         </w:tcBorders>
       </w:tcPr>
     </w:tblStylePr>
@@ -16458,9 +16368,9 @@
       <w:tcPr>
         <w:shd w:val="clear" w:color="auto" w:fill="FFFFFF" w:themeFill="light1"/>
         <w:tcBorders>
-          <w:left w:val="none"/>
-          <w:top w:val="none"/>
-          <w:right w:val="none"/>
+          <w:left w:val="none" w:color="000000" w:sz="4" w:space="0"/>
+          <w:top w:val="none" w:color="000000" w:sz="4" w:space="0"/>
+          <w:right w:val="none" w:color="000000" w:sz="4" w:space="0"/>
           <w:bottom w:val="single" w:color="000000" w:sz="4" w:space="0" w:themeColor="accent1"/>
         </w:tcBorders>
       </w:tcPr>
@@ -16473,12 +16383,12 @@
         <w:sz w:val="22"/>
       </w:rPr>
       <w:tcPr>
-        <w:shd w:color="auto" w:fill="FFFFFF"/>
+        <w:shd w:val="clear" w:color="auto" w:fill="FFFFFF"/>
         <w:tcBorders>
           <w:left w:val="single" w:color="000000" w:sz="4" w:space="0" w:themeColor="accent1"/>
-          <w:top w:val="none"/>
-          <w:right w:val="none"/>
-          <w:bottom w:val="none"/>
+          <w:top w:val="none" w:color="000000" w:sz="4" w:space="0"/>
+          <w:right w:val="none" w:color="000000" w:sz="4" w:space="0"/>
+          <w:bottom w:val="none" w:color="000000" w:sz="4" w:space="0"/>
         </w:tcBorders>
       </w:tcPr>
     </w:tblStylePr>
@@ -16492,10 +16402,10 @@
       <w:tcPr>
         <w:shd w:val="clear" w:color="auto" w:fill="FFFFFF" w:themeFill="light1"/>
         <w:tcBorders>
-          <w:left w:val="none"/>
+          <w:left w:val="none" w:color="000000" w:sz="4" w:space="0"/>
           <w:top w:val="single" w:color="000000" w:sz="4" w:space="0" w:themeColor="accent1"/>
-          <w:right w:val="none"/>
-          <w:bottom w:val="none"/>
+          <w:right w:val="none" w:color="000000" w:sz="4" w:space="0"/>
+          <w:bottom w:val="none" w:color="000000" w:sz="4" w:space="0"/>
         </w:tcBorders>
       </w:tcPr>
     </w:tblStylePr>
@@ -16507,9 +16417,9 @@
       </w:rPr>
     </w:tblStylePr>
   </w:style>
-  <w:style w:type="table" w:styleId="146">
+  <w:style w:type="table" w:styleId="573">
     <w:name w:val="List Table 7 Colorful - Accent 2"/>
-    <w:basedOn w:val="449"/>
+    <w:basedOn w:val="615"/>
     <w:uiPriority w:val="99"/>
     <w:pPr>
       <w:spacing w:lineRule="auto" w:line="240" w:after="0"/>
@@ -16555,12 +16465,12 @@
         <w:jc w:val="right"/>
       </w:pPr>
       <w:tcPr>
-        <w:shd w:color="auto" w:fill="FFFFFF"/>
-        <w:tcBorders>
-          <w:left w:val="none"/>
-          <w:top w:val="none"/>
+        <w:shd w:val="clear" w:color="auto" w:fill="FFFFFF"/>
+        <w:tcBorders>
+          <w:left w:val="none" w:color="000000" w:sz="4" w:space="0"/>
+          <w:top w:val="none" w:color="000000" w:sz="4" w:space="0"/>
           <w:right w:val="single" w:color="000000" w:sz="4" w:space="0" w:themeColor="accent2" w:themeTint="97"/>
-          <w:bottom w:val="none"/>
+          <w:bottom w:val="none" w:color="000000" w:sz="4" w:space="0"/>
         </w:tcBorders>
       </w:tcPr>
     </w:tblStylePr>
@@ -16574,9 +16484,9 @@
       <w:tcPr>
         <w:shd w:val="clear" w:color="auto" w:fill="FFFFFF" w:themeFill="light1"/>
         <w:tcBorders>
-          <w:left w:val="none"/>
-          <w:top w:val="none"/>
-          <w:right w:val="none"/>
+          <w:left w:val="none" w:color="000000" w:sz="4" w:space="0"/>
+          <w:top w:val="none" w:color="000000" w:sz="4" w:space="0"/>
+          <w:right w:val="none" w:color="000000" w:sz="4" w:space="0"/>
           <w:bottom w:val="single" w:color="000000" w:sz="4" w:space="0" w:themeColor="accent2" w:themeTint="97"/>
         </w:tcBorders>
       </w:tcPr>
@@ -16589,12 +16499,12 @@
         <w:sz w:val="22"/>
       </w:rPr>
       <w:tcPr>
-        <w:shd w:color="auto" w:fill="FFFFFF"/>
+        <w:shd w:val="clear" w:color="auto" w:fill="FFFFFF"/>
         <w:tcBorders>
           <w:left w:val="single" w:color="000000" w:sz="4" w:space="0" w:themeColor="accent2" w:themeTint="97"/>
-          <w:top w:val="none"/>
-          <w:right w:val="none"/>
-          <w:bottom w:val="none"/>
+          <w:top w:val="none" w:color="000000" w:sz="4" w:space="0"/>
+          <w:right w:val="none" w:color="000000" w:sz="4" w:space="0"/>
+          <w:bottom w:val="none" w:color="000000" w:sz="4" w:space="0"/>
         </w:tcBorders>
       </w:tcPr>
     </w:tblStylePr>
@@ -16608,10 +16518,10 @@
       <w:tcPr>
         <w:shd w:val="clear" w:color="auto" w:fill="FFFFFF" w:themeFill="light1"/>
         <w:tcBorders>
-          <w:left w:val="none"/>
+          <w:left w:val="none" w:color="000000" w:sz="4" w:space="0"/>
           <w:top w:val="single" w:color="000000" w:sz="4" w:space="0" w:themeColor="accent2" w:themeTint="97"/>
-          <w:right w:val="none"/>
-          <w:bottom w:val="none"/>
+          <w:right w:val="none" w:color="000000" w:sz="4" w:space="0"/>
+          <w:bottom w:val="none" w:color="000000" w:sz="4" w:space="0"/>
         </w:tcBorders>
       </w:tcPr>
     </w:tblStylePr>
@@ -16623,9 +16533,9 @@
       </w:rPr>
     </w:tblStylePr>
   </w:style>
-  <w:style w:type="table" w:styleId="147">
+  <w:style w:type="table" w:styleId="574">
     <w:name w:val="List Table 7 Colorful - Accent 3"/>
-    <w:basedOn w:val="449"/>
+    <w:basedOn w:val="615"/>
     <w:uiPriority w:val="99"/>
     <w:pPr>
       <w:spacing w:lineRule="auto" w:line="240" w:after="0"/>
@@ -16671,12 +16581,12 @@
         <w:jc w:val="right"/>
       </w:pPr>
       <w:tcPr>
-        <w:shd w:color="auto" w:fill="FFFFFF"/>
-        <w:tcBorders>
-          <w:left w:val="none"/>
-          <w:top w:val="none"/>
+        <w:shd w:val="clear" w:color="auto" w:fill="FFFFFF"/>
+        <w:tcBorders>
+          <w:left w:val="none" w:color="000000" w:sz="4" w:space="0"/>
+          <w:top w:val="none" w:color="000000" w:sz="4" w:space="0"/>
           <w:right w:val="single" w:color="000000" w:sz="4" w:space="0" w:themeColor="accent3" w:themeTint="98"/>
-          <w:bottom w:val="none"/>
+          <w:bottom w:val="none" w:color="000000" w:sz="4" w:space="0"/>
         </w:tcBorders>
       </w:tcPr>
     </w:tblStylePr>
@@ -16690,9 +16600,9 @@
       <w:tcPr>
         <w:shd w:val="clear" w:color="auto" w:fill="FFFFFF" w:themeFill="light1"/>
         <w:tcBorders>
-          <w:left w:val="none"/>
-          <w:top w:val="none"/>
-          <w:right w:val="none"/>
+          <w:left w:val="none" w:color="000000" w:sz="4" w:space="0"/>
+          <w:top w:val="none" w:color="000000" w:sz="4" w:space="0"/>
+          <w:right w:val="none" w:color="000000" w:sz="4" w:space="0"/>
           <w:bottom w:val="single" w:color="000000" w:sz="4" w:space="0" w:themeColor="accent3" w:themeTint="98"/>
         </w:tcBorders>
       </w:tcPr>
@@ -16705,12 +16615,12 @@
         <w:sz w:val="22"/>
       </w:rPr>
       <w:tcPr>
-        <w:shd w:color="auto" w:fill="FFFFFF"/>
+        <w:shd w:val="clear" w:color="auto" w:fill="FFFFFF"/>
         <w:tcBorders>
           <w:left w:val="single" w:color="000000" w:sz="4" w:space="0" w:themeColor="accent3" w:themeTint="98"/>
-          <w:top w:val="none"/>
-          <w:right w:val="none"/>
-          <w:bottom w:val="none"/>
+          <w:top w:val="none" w:color="000000" w:sz="4" w:space="0"/>
+          <w:right w:val="none" w:color="000000" w:sz="4" w:space="0"/>
+          <w:bottom w:val="none" w:color="000000" w:sz="4" w:space="0"/>
         </w:tcBorders>
       </w:tcPr>
     </w:tblStylePr>
@@ -16724,10 +16634,10 @@
       <w:tcPr>
         <w:shd w:val="clear" w:color="auto" w:fill="FFFFFF" w:themeFill="light1"/>
         <w:tcBorders>
-          <w:left w:val="none"/>
+          <w:left w:val="none" w:color="000000" w:sz="4" w:space="0"/>
           <w:top w:val="single" w:color="000000" w:sz="4" w:space="0" w:themeColor="accent3" w:themeTint="98"/>
-          <w:right w:val="none"/>
-          <w:bottom w:val="none"/>
+          <w:right w:val="none" w:color="000000" w:sz="4" w:space="0"/>
+          <w:bottom w:val="none" w:color="000000" w:sz="4" w:space="0"/>
         </w:tcBorders>
       </w:tcPr>
     </w:tblStylePr>
@@ -16739,9 +16649,9 @@
       </w:rPr>
     </w:tblStylePr>
   </w:style>
-  <w:style w:type="table" w:styleId="148">
+  <w:style w:type="table" w:styleId="575">
     <w:name w:val="List Table 7 Colorful - Accent 4"/>
-    <w:basedOn w:val="449"/>
+    <w:basedOn w:val="615"/>
     <w:uiPriority w:val="99"/>
     <w:pPr>
       <w:spacing w:lineRule="auto" w:line="240" w:after="0"/>
@@ -16787,12 +16697,12 @@
         <w:jc w:val="right"/>
       </w:pPr>
       <w:tcPr>
-        <w:shd w:color="auto" w:fill="FFFFFF"/>
-        <w:tcBorders>
-          <w:left w:val="none"/>
-          <w:top w:val="none"/>
+        <w:shd w:val="clear" w:color="auto" w:fill="FFFFFF"/>
+        <w:tcBorders>
+          <w:left w:val="none" w:color="000000" w:sz="4" w:space="0"/>
+          <w:top w:val="none" w:color="000000" w:sz="4" w:space="0"/>
           <w:right w:val="single" w:color="000000" w:sz="4" w:space="0" w:themeColor="accent4" w:themeTint="9A"/>
-          <w:bottom w:val="none"/>
+          <w:bottom w:val="none" w:color="000000" w:sz="4" w:space="0"/>
         </w:tcBorders>
       </w:tcPr>
     </w:tblStylePr>
@@ -16806,9 +16716,9 @@
       <w:tcPr>
         <w:shd w:val="clear" w:color="auto" w:fill="FFFFFF" w:themeFill="light1"/>
         <w:tcBorders>
-          <w:left w:val="none"/>
-          <w:top w:val="none"/>
-          <w:right w:val="none"/>
+          <w:left w:val="none" w:color="000000" w:sz="4" w:space="0"/>
+          <w:top w:val="none" w:color="000000" w:sz="4" w:space="0"/>
+          <w:right w:val="none" w:color="000000" w:sz="4" w:space="0"/>
           <w:bottom w:val="single" w:color="000000" w:sz="4" w:space="0" w:themeColor="accent4" w:themeTint="9A"/>
         </w:tcBorders>
       </w:tcPr>
@@ -16821,12 +16731,12 @@
         <w:sz w:val="22"/>
       </w:rPr>
       <w:tcPr>
-        <w:shd w:color="auto" w:fill="FFFFFF"/>
+        <w:shd w:val="clear" w:color="auto" w:fill="FFFFFF"/>
         <w:tcBorders>
           <w:left w:val="single" w:color="000000" w:sz="4" w:space="0" w:themeColor="accent4" w:themeTint="9A"/>
-          <w:top w:val="none"/>
-          <w:right w:val="none"/>
-          <w:bottom w:val="none"/>
+          <w:top w:val="none" w:color="000000" w:sz="4" w:space="0"/>
+          <w:right w:val="none" w:color="000000" w:sz="4" w:space="0"/>
+          <w:bottom w:val="none" w:color="000000" w:sz="4" w:space="0"/>
         </w:tcBorders>
       </w:tcPr>
     </w:tblStylePr>
@@ -16840,10 +16750,10 @@
       <w:tcPr>
         <w:shd w:val="clear" w:color="auto" w:fill="FFFFFF" w:themeFill="light1"/>
         <w:tcBorders>
-          <w:left w:val="none"/>
+          <w:left w:val="none" w:color="000000" w:sz="4" w:space="0"/>
           <w:top w:val="single" w:color="000000" w:sz="4" w:space="0" w:themeColor="accent4" w:themeTint="9A"/>
-          <w:right w:val="none"/>
-          <w:bottom w:val="none"/>
+          <w:right w:val="none" w:color="000000" w:sz="4" w:space="0"/>
+          <w:bottom w:val="none" w:color="000000" w:sz="4" w:space="0"/>
         </w:tcBorders>
       </w:tcPr>
     </w:tblStylePr>
@@ -16855,9 +16765,9 @@
       </w:rPr>
     </w:tblStylePr>
   </w:style>
-  <w:style w:type="table" w:styleId="149">
+  <w:style w:type="table" w:styleId="576">
     <w:name w:val="List Table 7 Colorful - Accent 5"/>
-    <w:basedOn w:val="449"/>
+    <w:basedOn w:val="615"/>
     <w:uiPriority w:val="99"/>
     <w:pPr>
       <w:spacing w:lineRule="auto" w:line="240" w:after="0"/>
@@ -16903,12 +16813,12 @@
         <w:jc w:val="right"/>
       </w:pPr>
       <w:tcPr>
-        <w:shd w:color="auto" w:fill="FFFFFF"/>
-        <w:tcBorders>
-          <w:left w:val="none"/>
-          <w:top w:val="none"/>
+        <w:shd w:val="clear" w:color="auto" w:fill="FFFFFF"/>
+        <w:tcBorders>
+          <w:left w:val="none" w:color="000000" w:sz="4" w:space="0"/>
+          <w:top w:val="none" w:color="000000" w:sz="4" w:space="0"/>
           <w:right w:val="single" w:color="000000" w:sz="4" w:space="0" w:themeColor="accent5" w:themeTint="9A"/>
-          <w:bottom w:val="none"/>
+          <w:bottom w:val="none" w:color="000000" w:sz="4" w:space="0"/>
         </w:tcBorders>
       </w:tcPr>
     </w:tblStylePr>
@@ -16922,9 +16832,9 @@
       <w:tcPr>
         <w:shd w:val="clear" w:color="auto" w:fill="FFFFFF" w:themeFill="light1"/>
         <w:tcBorders>
-          <w:left w:val="none"/>
-          <w:top w:val="none"/>
-          <w:right w:val="none"/>
+          <w:left w:val="none" w:color="000000" w:sz="4" w:space="0"/>
+          <w:top w:val="none" w:color="000000" w:sz="4" w:space="0"/>
+          <w:right w:val="none" w:color="000000" w:sz="4" w:space="0"/>
           <w:bottom w:val="single" w:color="000000" w:sz="4" w:space="0" w:themeColor="accent5" w:themeTint="9A"/>
         </w:tcBorders>
       </w:tcPr>
@@ -16937,12 +16847,12 @@
         <w:sz w:val="22"/>
       </w:rPr>
       <w:tcPr>
-        <w:shd w:color="auto" w:fill="FFFFFF"/>
+        <w:shd w:val="clear" w:color="auto" w:fill="FFFFFF"/>
         <w:tcBorders>
           <w:left w:val="single" w:color="000000" w:sz="4" w:space="0" w:themeColor="accent5" w:themeTint="9A"/>
-          <w:top w:val="none"/>
-          <w:right w:val="none"/>
-          <w:bottom w:val="none"/>
+          <w:top w:val="none" w:color="000000" w:sz="4" w:space="0"/>
+          <w:right w:val="none" w:color="000000" w:sz="4" w:space="0"/>
+          <w:bottom w:val="none" w:color="000000" w:sz="4" w:space="0"/>
         </w:tcBorders>
       </w:tcPr>
     </w:tblStylePr>
@@ -16956,10 +16866,10 @@
       <w:tcPr>
         <w:shd w:val="clear" w:color="auto" w:fill="FFFFFF" w:themeFill="light1"/>
         <w:tcBorders>
-          <w:left w:val="none"/>
+          <w:left w:val="none" w:color="000000" w:sz="4" w:space="0"/>
           <w:top w:val="single" w:color="000000" w:sz="4" w:space="0" w:themeColor="accent5" w:themeTint="9A"/>
-          <w:right w:val="none"/>
-          <w:bottom w:val="none"/>
+          <w:right w:val="none" w:color="000000" w:sz="4" w:space="0"/>
+          <w:bottom w:val="none" w:color="000000" w:sz="4" w:space="0"/>
         </w:tcBorders>
       </w:tcPr>
     </w:tblStylePr>
@@ -16971,9 +16881,9 @@
       </w:rPr>
     </w:tblStylePr>
   </w:style>
-  <w:style w:type="table" w:styleId="150">
+  <w:style w:type="table" w:styleId="577">
     <w:name w:val="List Table 7 Colorful - Accent 6"/>
-    <w:basedOn w:val="449"/>
+    <w:basedOn w:val="615"/>
     <w:uiPriority w:val="99"/>
     <w:pPr>
       <w:spacing w:lineRule="auto" w:line="240" w:after="0"/>
@@ -17019,12 +16929,12 @@
         <w:jc w:val="right"/>
       </w:pPr>
       <w:tcPr>
-        <w:shd w:color="auto" w:fill="FFFFFF"/>
-        <w:tcBorders>
-          <w:left w:val="none"/>
-          <w:top w:val="none"/>
+        <w:shd w:val="clear" w:color="auto" w:fill="FFFFFF"/>
+        <w:tcBorders>
+          <w:left w:val="none" w:color="000000" w:sz="4" w:space="0"/>
+          <w:top w:val="none" w:color="000000" w:sz="4" w:space="0"/>
           <w:right w:val="single" w:color="000000" w:sz="4" w:space="0" w:themeColor="accent6" w:themeTint="98"/>
-          <w:bottom w:val="none"/>
+          <w:bottom w:val="none" w:color="000000" w:sz="4" w:space="0"/>
         </w:tcBorders>
       </w:tcPr>
     </w:tblStylePr>
@@ -17038,9 +16948,9 @@
       <w:tcPr>
         <w:shd w:val="clear" w:color="auto" w:fill="FFFFFF" w:themeFill="light1"/>
         <w:tcBorders>
-          <w:left w:val="none"/>
-          <w:top w:val="none"/>
-          <w:right w:val="none"/>
+          <w:left w:val="none" w:color="000000" w:sz="4" w:space="0"/>
+          <w:top w:val="none" w:color="000000" w:sz="4" w:space="0"/>
+          <w:right w:val="none" w:color="000000" w:sz="4" w:space="0"/>
           <w:bottom w:val="single" w:color="000000" w:sz="4" w:space="0" w:themeColor="accent6" w:themeTint="98"/>
         </w:tcBorders>
       </w:tcPr>
@@ -17053,12 +16963,12 @@
         <w:sz w:val="22"/>
       </w:rPr>
       <w:tcPr>
-        <w:shd w:color="auto" w:fill="FFFFFF"/>
+        <w:shd w:val="clear" w:color="auto" w:fill="FFFFFF"/>
         <w:tcBorders>
           <w:left w:val="single" w:color="000000" w:sz="4" w:space="0" w:themeColor="accent6" w:themeTint="98"/>
-          <w:top w:val="none"/>
-          <w:right w:val="none"/>
-          <w:bottom w:val="none"/>
+          <w:top w:val="none" w:color="000000" w:sz="4" w:space="0"/>
+          <w:right w:val="none" w:color="000000" w:sz="4" w:space="0"/>
+          <w:bottom w:val="none" w:color="000000" w:sz="4" w:space="0"/>
         </w:tcBorders>
       </w:tcPr>
     </w:tblStylePr>
@@ -17072,10 +16982,10 @@
       <w:tcPr>
         <w:shd w:val="clear" w:color="auto" w:fill="FFFFFF" w:themeFill="light1"/>
         <w:tcBorders>
-          <w:left w:val="none"/>
+          <w:left w:val="none" w:color="000000" w:sz="4" w:space="0"/>
           <w:top w:val="single" w:color="000000" w:sz="4" w:space="0" w:themeColor="accent6" w:themeTint="98"/>
-          <w:right w:val="none"/>
-          <w:bottom w:val="none"/>
+          <w:right w:val="none" w:color="000000" w:sz="4" w:space="0"/>
+          <w:bottom w:val="none" w:color="000000" w:sz="4" w:space="0"/>
         </w:tcBorders>
       </w:tcPr>
     </w:tblStylePr>
@@ -17087,9 +16997,9 @@
       </w:rPr>
     </w:tblStylePr>
   </w:style>
-  <w:style w:type="table" w:styleId="151">
+  <w:style w:type="table" w:styleId="578">
     <w:name w:val="Lined - Accent"/>
-    <w:basedOn w:val="449"/>
+    <w:basedOn w:val="615"/>
     <w:uiPriority w:val="99"/>
     <w:rPr>
       <w:color w:val="404040"/>
@@ -17177,9 +17087,9 @@
       </w:tcPr>
     </w:tblStylePr>
   </w:style>
-  <w:style w:type="table" w:styleId="152">
+  <w:style w:type="table" w:styleId="579">
     <w:name w:val="Lined - Accent 1"/>
-    <w:basedOn w:val="449"/>
+    <w:basedOn w:val="615"/>
     <w:uiPriority w:val="99"/>
     <w:rPr>
       <w:color w:val="404040"/>
@@ -17267,9 +17177,9 @@
       </w:tcPr>
     </w:tblStylePr>
   </w:style>
-  <w:style w:type="table" w:styleId="153">
+  <w:style w:type="table" w:styleId="580">
     <w:name w:val="Lined - Accent 2"/>
-    <w:basedOn w:val="449"/>
+    <w:basedOn w:val="615"/>
     <w:uiPriority w:val="99"/>
     <w:rPr>
       <w:color w:val="404040"/>
@@ -17357,9 +17267,9 @@
       </w:tcPr>
     </w:tblStylePr>
   </w:style>
-  <w:style w:type="table" w:styleId="154">
+  <w:style w:type="table" w:styleId="581">
     <w:name w:val="Lined - Accent 3"/>
-    <w:basedOn w:val="449"/>
+    <w:basedOn w:val="615"/>
     <w:uiPriority w:val="99"/>
     <w:rPr>
       <w:color w:val="404040"/>
@@ -17447,9 +17357,9 @@
       </w:tcPr>
     </w:tblStylePr>
   </w:style>
-  <w:style w:type="table" w:styleId="155">
+  <w:style w:type="table" w:styleId="582">
     <w:name w:val="Lined - Accent 4"/>
-    <w:basedOn w:val="449"/>
+    <w:basedOn w:val="615"/>
     <w:uiPriority w:val="99"/>
     <w:rPr>
       <w:color w:val="404040"/>
@@ -17537,9 +17447,9 @@
       </w:tcPr>
     </w:tblStylePr>
   </w:style>
-  <w:style w:type="table" w:styleId="156">
+  <w:style w:type="table" w:styleId="583">
     <w:name w:val="Lined - Accent 5"/>
-    <w:basedOn w:val="449"/>
+    <w:basedOn w:val="615"/>
     <w:uiPriority w:val="99"/>
     <w:rPr>
       <w:color w:val="404040"/>
@@ -17627,9 +17537,9 @@
       </w:tcPr>
     </w:tblStylePr>
   </w:style>
-  <w:style w:type="table" w:styleId="157">
+  <w:style w:type="table" w:styleId="584">
     <w:name w:val="Lined - Accent 6"/>
-    <w:basedOn w:val="449"/>
+    <w:basedOn w:val="615"/>
     <w:uiPriority w:val="99"/>
     <w:rPr>
       <w:color w:val="404040"/>
@@ -17717,9 +17627,9 @@
       </w:tcPr>
     </w:tblStylePr>
   </w:style>
-  <w:style w:type="table" w:styleId="158">
+  <w:style w:type="table" w:styleId="585">
     <w:name w:val="Bordered &amp; Lined - Accent"/>
-    <w:basedOn w:val="449"/>
+    <w:basedOn w:val="615"/>
     <w:uiPriority w:val="99"/>
     <w:rPr>
       <w:color w:val="404040"/>
@@ -17815,9 +17725,9 @@
       </w:tcPr>
     </w:tblStylePr>
   </w:style>
-  <w:style w:type="table" w:styleId="159">
+  <w:style w:type="table" w:styleId="586">
     <w:name w:val="Bordered &amp; Lined - Accent 1"/>
-    <w:basedOn w:val="449"/>
+    <w:basedOn w:val="615"/>
     <w:uiPriority w:val="99"/>
     <w:rPr>
       <w:color w:val="404040"/>
@@ -17913,9 +17823,9 @@
       </w:tcPr>
     </w:tblStylePr>
   </w:style>
-  <w:style w:type="table" w:styleId="160">
+  <w:style w:type="table" w:styleId="587">
     <w:name w:val="Bordered &amp; Lined - Accent 2"/>
-    <w:basedOn w:val="449"/>
+    <w:basedOn w:val="615"/>
     <w:uiPriority w:val="99"/>
     <w:rPr>
       <w:color w:val="404040"/>
@@ -18011,9 +17921,9 @@
       </w:tcPr>
     </w:tblStylePr>
   </w:style>
-  <w:style w:type="table" w:styleId="161">
+  <w:style w:type="table" w:styleId="588">
     <w:name w:val="Bordered &amp; Lined - Accent 3"/>
-    <w:basedOn w:val="449"/>
+    <w:basedOn w:val="615"/>
     <w:uiPriority w:val="99"/>
     <w:rPr>
       <w:color w:val="404040"/>
@@ -18109,9 +18019,9 @@
       </w:tcPr>
     </w:tblStylePr>
   </w:style>
-  <w:style w:type="table" w:styleId="162">
+  <w:style w:type="table" w:styleId="589">
     <w:name w:val="Bordered &amp; Lined - Accent 4"/>
-    <w:basedOn w:val="449"/>
+    <w:basedOn w:val="615"/>
     <w:uiPriority w:val="99"/>
     <w:rPr>
       <w:color w:val="404040"/>
@@ -18207,9 +18117,9 @@
       </w:tcPr>
     </w:tblStylePr>
   </w:style>
-  <w:style w:type="table" w:styleId="163">
+  <w:style w:type="table" w:styleId="590">
     <w:name w:val="Bordered &amp; Lined - Accent 5"/>
-    <w:basedOn w:val="449"/>
+    <w:basedOn w:val="615"/>
     <w:uiPriority w:val="99"/>
     <w:rPr>
       <w:color w:val="404040"/>
@@ -18305,9 +18215,9 @@
       </w:tcPr>
     </w:tblStylePr>
   </w:style>
-  <w:style w:type="table" w:styleId="164">
+  <w:style w:type="table" w:styleId="591">
     <w:name w:val="Bordered &amp; Lined - Accent 6"/>
-    <w:basedOn w:val="449"/>
+    <w:basedOn w:val="615"/>
     <w:uiPriority w:val="99"/>
     <w:rPr>
       <w:color w:val="404040"/>
@@ -18403,9 +18313,9 @@
       </w:tcPr>
     </w:tblStylePr>
   </w:style>
-  <w:style w:type="table" w:styleId="165">
+  <w:style w:type="table" w:styleId="592">
     <w:name w:val="Bordered"/>
-    <w:basedOn w:val="449"/>
+    <w:basedOn w:val="615"/>
     <w:uiPriority w:val="99"/>
     <w:pPr>
       <w:spacing w:lineRule="auto" w:line="240" w:after="0"/>
@@ -18482,9 +18392,9 @@
       </w:tcPr>
     </w:tblStylePr>
   </w:style>
-  <w:style w:type="table" w:styleId="166">
+  <w:style w:type="table" w:styleId="593">
     <w:name w:val="Bordered - Accent 1"/>
-    <w:basedOn w:val="449"/>
+    <w:basedOn w:val="615"/>
     <w:uiPriority w:val="99"/>
     <w:pPr>
       <w:spacing w:lineRule="auto" w:line="240" w:after="0"/>
@@ -18561,9 +18471,9 @@
       </w:tcPr>
     </w:tblStylePr>
   </w:style>
-  <w:style w:type="table" w:styleId="167">
+  <w:style w:type="table" w:styleId="594">
     <w:name w:val="Bordered - Accent 2"/>
-    <w:basedOn w:val="449"/>
+    <w:basedOn w:val="615"/>
     <w:uiPriority w:val="99"/>
     <w:pPr>
       <w:spacing w:lineRule="auto" w:line="240" w:after="0"/>
@@ -18640,9 +18550,9 @@
       </w:tcPr>
     </w:tblStylePr>
   </w:style>
-  <w:style w:type="table" w:styleId="168">
+  <w:style w:type="table" w:styleId="595">
     <w:name w:val="Bordered - Accent 3"/>
-    <w:basedOn w:val="449"/>
+    <w:basedOn w:val="615"/>
     <w:uiPriority w:val="99"/>
     <w:pPr>
       <w:spacing w:lineRule="auto" w:line="240" w:after="0"/>
@@ -18719,9 +18629,9 @@
       </w:tcPr>
     </w:tblStylePr>
   </w:style>
-  <w:style w:type="table" w:styleId="169">
+  <w:style w:type="table" w:styleId="596">
     <w:name w:val="Bordered - Accent 4"/>
-    <w:basedOn w:val="449"/>
+    <w:basedOn w:val="615"/>
     <w:uiPriority w:val="99"/>
     <w:pPr>
       <w:spacing w:lineRule="auto" w:line="240" w:after="0"/>
@@ -18798,9 +18708,9 @@
       </w:tcPr>
     </w:tblStylePr>
   </w:style>
-  <w:style w:type="table" w:styleId="170">
+  <w:style w:type="table" w:styleId="597">
     <w:name w:val="Bordered - Accent 5"/>
-    <w:basedOn w:val="449"/>
+    <w:basedOn w:val="615"/>
     <w:uiPriority w:val="99"/>
     <w:pPr>
       <w:spacing w:lineRule="auto" w:line="240" w:after="0"/>
@@ -18877,9 +18787,9 @@
       </w:tcPr>
     </w:tblStylePr>
   </w:style>
-  <w:style w:type="table" w:styleId="171">
+  <w:style w:type="table" w:styleId="598">
     <w:name w:val="Bordered - Accent 6"/>
-    <w:basedOn w:val="449"/>
+    <w:basedOn w:val="615"/>
     <w:uiPriority w:val="99"/>
     <w:pPr>
       <w:spacing w:lineRule="auto" w:line="240" w:after="0"/>
@@ -18956,10 +18866,10 @@
       </w:tcPr>
     </w:tblStylePr>
   </w:style>
-  <w:style w:type="paragraph" w:styleId="173">
+  <w:style w:type="paragraph" w:styleId="599">
     <w:name w:val="footnote text"/>
-    <w:basedOn w:val="446"/>
-    <w:link w:val="174"/>
+    <w:basedOn w:val="612"/>
+    <w:link w:val="600"/>
     <w:uiPriority w:val="99"/>
     <w:semiHidden/>
     <w:unhideWhenUsed/>
@@ -18970,27 +18880,27 @@
       <w:spacing w:lineRule="auto" w:line="240" w:after="40"/>
     </w:pPr>
   </w:style>
-  <w:style w:type="character" w:styleId="174">
+  <w:style w:type="character" w:styleId="600">
     <w:name w:val="Footnote Text Char"/>
-    <w:link w:val="173"/>
+    <w:link w:val="599"/>
     <w:uiPriority w:val="99"/>
     <w:rPr>
       <w:sz w:val="18"/>
     </w:rPr>
   </w:style>
-  <w:style w:type="character" w:styleId="175">
+  <w:style w:type="character" w:styleId="601">
     <w:name w:val="footnote reference"/>
-    <w:basedOn w:val="448"/>
+    <w:basedOn w:val="614"/>
     <w:uiPriority w:val="99"/>
     <w:unhideWhenUsed/>
     <w:rPr>
       <w:vertAlign w:val="superscript"/>
     </w:rPr>
   </w:style>
-  <w:style w:type="paragraph" w:styleId="176">
+  <w:style w:type="paragraph" w:styleId="602">
     <w:name w:val="toc 1"/>
-    <w:basedOn w:val="446"/>
-    <w:next w:val="446"/>
+    <w:basedOn w:val="612"/>
+    <w:next w:val="612"/>
     <w:uiPriority w:val="39"/>
     <w:unhideWhenUsed/>
     <w:pPr>
@@ -18998,10 +18908,10 @@
       <w:spacing w:after="57"/>
     </w:pPr>
   </w:style>
-  <w:style w:type="paragraph" w:styleId="177">
+  <w:style w:type="paragraph" w:styleId="603">
     <w:name w:val="toc 2"/>
-    <w:basedOn w:val="446"/>
-    <w:next w:val="446"/>
+    <w:basedOn w:val="612"/>
+    <w:next w:val="612"/>
     <w:uiPriority w:val="39"/>
     <w:unhideWhenUsed/>
     <w:pPr>
@@ -19009,10 +18919,10 @@
       <w:spacing w:after="57"/>
     </w:pPr>
   </w:style>
-  <w:style w:type="paragraph" w:styleId="178">
+  <w:style w:type="paragraph" w:styleId="604">
     <w:name w:val="toc 3"/>
-    <w:basedOn w:val="446"/>
-    <w:next w:val="446"/>
+    <w:basedOn w:val="612"/>
+    <w:next w:val="612"/>
     <w:uiPriority w:val="39"/>
     <w:unhideWhenUsed/>
     <w:pPr>
@@ -19020,10 +18930,10 @@
       <w:spacing w:after="57"/>
     </w:pPr>
   </w:style>
-  <w:style w:type="paragraph" w:styleId="179">
+  <w:style w:type="paragraph" w:styleId="605">
     <w:name w:val="toc 4"/>
-    <w:basedOn w:val="446"/>
-    <w:next w:val="446"/>
+    <w:basedOn w:val="612"/>
+    <w:next w:val="612"/>
     <w:uiPriority w:val="39"/>
     <w:unhideWhenUsed/>
     <w:pPr>
@@ -19031,10 +18941,10 @@
       <w:spacing w:after="57"/>
     </w:pPr>
   </w:style>
-  <w:style w:type="paragraph" w:styleId="180">
+  <w:style w:type="paragraph" w:styleId="606">
     <w:name w:val="toc 5"/>
-    <w:basedOn w:val="446"/>
-    <w:next w:val="446"/>
+    <w:basedOn w:val="612"/>
+    <w:next w:val="612"/>
     <w:uiPriority w:val="39"/>
     <w:unhideWhenUsed/>
     <w:pPr>
@@ -19042,10 +18952,10 @@
       <w:spacing w:after="57"/>
     </w:pPr>
   </w:style>
-  <w:style w:type="paragraph" w:styleId="181">
+  <w:style w:type="paragraph" w:styleId="607">
     <w:name w:val="toc 6"/>
-    <w:basedOn w:val="446"/>
-    <w:next w:val="446"/>
+    <w:basedOn w:val="612"/>
+    <w:next w:val="612"/>
     <w:uiPriority w:val="39"/>
     <w:unhideWhenUsed/>
     <w:pPr>
@@ -19053,10 +18963,10 @@
       <w:spacing w:after="57"/>
     </w:pPr>
   </w:style>
-  <w:style w:type="paragraph" w:styleId="182">
+  <w:style w:type="paragraph" w:styleId="608">
     <w:name w:val="toc 7"/>
-    <w:basedOn w:val="446"/>
-    <w:next w:val="446"/>
+    <w:basedOn w:val="612"/>
+    <w:next w:val="612"/>
     <w:uiPriority w:val="39"/>
     <w:unhideWhenUsed/>
     <w:pPr>
@@ -19064,10 +18974,10 @@
       <w:spacing w:after="57"/>
     </w:pPr>
   </w:style>
-  <w:style w:type="paragraph" w:styleId="183">
+  <w:style w:type="paragraph" w:styleId="609">
     <w:name w:val="toc 8"/>
-    <w:basedOn w:val="446"/>
-    <w:next w:val="446"/>
+    <w:basedOn w:val="612"/>
+    <w:next w:val="612"/>
     <w:uiPriority w:val="39"/>
     <w:unhideWhenUsed/>
     <w:pPr>
@@ -19075,10 +18985,10 @@
       <w:spacing w:after="57"/>
     </w:pPr>
   </w:style>
-  <w:style w:type="paragraph" w:styleId="184">
+  <w:style w:type="paragraph" w:styleId="610">
     <w:name w:val="toc 9"/>
-    <w:basedOn w:val="446"/>
-    <w:next w:val="446"/>
+    <w:basedOn w:val="612"/>
+    <w:next w:val="612"/>
     <w:uiPriority w:val="39"/>
     <w:unhideWhenUsed/>
     <w:pPr>
@@ -19086,12 +18996,12 @@
       <w:spacing w:after="57"/>
     </w:pPr>
   </w:style>
-  <w:style w:type="paragraph" w:styleId="185">
+  <w:style w:type="paragraph" w:styleId="611">
     <w:name w:val="TOC Heading"/>
     <w:uiPriority w:val="39"/>
     <w:unhideWhenUsed/>
   </w:style>
-  <w:style w:type="paragraph" w:styleId="446" w:default="1">
+  <w:style w:type="paragraph" w:styleId="612" w:default="1">
     <w:name w:val="Normal"/>
     <w:qFormat/>
     <w:rPr>
@@ -19099,10 +19009,10 @@
       <w:sz w:val="24"/>
     </w:rPr>
   </w:style>
-  <w:style w:type="paragraph" w:styleId="447">
+  <w:style w:type="paragraph" w:styleId="613">
     <w:name w:val="Heading 2"/>
-    <w:basedOn w:val="446"/>
-    <w:link w:val="467"/>
+    <w:basedOn w:val="612"/>
+    <w:link w:val="633"/>
     <w:qFormat/>
     <w:uiPriority w:val="9"/>
     <w:rPr>
@@ -19117,13 +19027,13 @@
       <w:outlineLvl w:val="1"/>
     </w:pPr>
   </w:style>
-  <w:style w:type="character" w:styleId="448" w:default="1">
+  <w:style w:type="character" w:styleId="614" w:default="1">
     <w:name w:val="Default Paragraph Font"/>
     <w:uiPriority w:val="1"/>
     <w:semiHidden/>
     <w:unhideWhenUsed/>
   </w:style>
-  <w:style w:type="table" w:styleId="449" w:default="1">
+  <w:style w:type="table" w:styleId="615" w:default="1">
     <w:name w:val="Normal Table"/>
     <w:uiPriority w:val="99"/>
     <w:semiHidden/>
@@ -19138,22 +19048,22 @@
       </w:tblCellMar>
     </w:tblPr>
   </w:style>
-  <w:style w:type="numbering" w:styleId="450" w:default="1">
+  <w:style w:type="numbering" w:styleId="616" w:default="1">
     <w:name w:val="No List"/>
     <w:uiPriority w:val="99"/>
     <w:semiHidden/>
     <w:unhideWhenUsed/>
   </w:style>
-  <w:style w:type="paragraph" w:styleId="451">
+  <w:style w:type="paragraph" w:styleId="617">
     <w:name w:val="Plain Text"/>
-    <w:basedOn w:val="446"/>
+    <w:basedOn w:val="612"/>
     <w:rPr>
       <w:rFonts w:ascii="Courier" w:hAnsi="Courier" w:eastAsia="Times"/>
     </w:rPr>
   </w:style>
-  <w:style w:type="paragraph" w:styleId="452" w:customStyle="1">
+  <w:style w:type="paragraph" w:styleId="618" w:customStyle="1">
     <w:name w:val="indent"/>
-    <w:basedOn w:val="446"/>
+    <w:basedOn w:val="612"/>
     <w:pPr>
       <w:ind w:left="450" w:right="-540" w:hanging="450"/>
       <w:jc w:val="both"/>
@@ -19166,9 +19076,9 @@
       </w:tabs>
     </w:pPr>
   </w:style>
-  <w:style w:type="paragraph" w:styleId="453">
+  <w:style w:type="paragraph" w:styleId="619">
     <w:name w:val="Title"/>
-    <w:basedOn w:val="446"/>
+    <w:basedOn w:val="612"/>
     <w:qFormat/>
     <w:rPr>
       <w:b/>
@@ -19177,9 +19087,9 @@
       <w:jc w:val="center"/>
     </w:pPr>
   </w:style>
-  <w:style w:type="paragraph" w:styleId="454">
+  <w:style w:type="paragraph" w:styleId="620">
     <w:name w:val="Body Text 2"/>
-    <w:basedOn w:val="446"/>
+    <w:basedOn w:val="612"/>
     <w:rPr>
       <w:sz w:val="20"/>
     </w:rPr>
@@ -19190,9 +19100,9 @@
       </w:tabs>
     </w:pPr>
   </w:style>
-  <w:style w:type="paragraph" w:styleId="455">
+  <w:style w:type="paragraph" w:styleId="621">
     <w:name w:val="Footer"/>
-    <w:basedOn w:val="446"/>
+    <w:basedOn w:val="612"/>
     <w:pPr>
       <w:spacing w:lineRule="atLeast" w:line="360"/>
       <w:tabs>
@@ -19201,16 +19111,16 @@
       </w:tabs>
     </w:pPr>
   </w:style>
-  <w:style w:type="paragraph" w:styleId="456">
+  <w:style w:type="paragraph" w:styleId="622">
     <w:name w:val="Block Text"/>
-    <w:basedOn w:val="446"/>
+    <w:basedOn w:val="612"/>
     <w:pPr>
       <w:ind w:left="720" w:right="-180" w:hanging="360"/>
     </w:pPr>
   </w:style>
-  <w:style w:type="paragraph" w:styleId="457">
+  <w:style w:type="paragraph" w:styleId="623">
     <w:name w:val="Header"/>
-    <w:basedOn w:val="446"/>
+    <w:basedOn w:val="612"/>
     <w:pPr>
       <w:tabs>
         <w:tab w:val="center" w:pos="4320" w:leader="none"/>
@@ -19218,9 +19128,9 @@
       </w:tabs>
     </w:pPr>
   </w:style>
-  <w:style w:type="paragraph" w:styleId="458">
+  <w:style w:type="paragraph" w:styleId="624">
     <w:name w:val="Body Text Indent"/>
-    <w:basedOn w:val="446"/>
+    <w:basedOn w:val="612"/>
     <w:pPr>
       <w:ind w:left="990" w:hanging="720"/>
       <w:tabs>
@@ -19229,23 +19139,23 @@
       </w:tabs>
     </w:pPr>
   </w:style>
-  <w:style w:type="character" w:styleId="459">
+  <w:style w:type="character" w:styleId="625">
     <w:name w:val="Hyperlink"/>
     <w:rPr>
       <w:color w:val="0000FF"/>
       <w:u w:val="single"/>
     </w:rPr>
   </w:style>
-  <w:style w:type="character" w:styleId="460">
+  <w:style w:type="character" w:styleId="626">
     <w:name w:val="FollowedHyperlink"/>
     <w:rPr>
       <w:color w:val="800080"/>
       <w:u w:val="single"/>
     </w:rPr>
   </w:style>
-  <w:style w:type="table" w:styleId="461">
+  <w:style w:type="table" w:styleId="627">
     <w:name w:val="Table Grid"/>
-    <w:basedOn w:val="449"/>
+    <w:basedOn w:val="615"/>
     <w:tblPr>
       <w:tblBorders>
         <w:left w:val="single" w:color="000000" w:sz="4" w:space="0"/>
@@ -19257,13 +19167,13 @@
       </w:tblBorders>
     </w:tblPr>
   </w:style>
-  <w:style w:type="character" w:styleId="462">
+  <w:style w:type="character" w:styleId="628">
     <w:name w:val="page number"/>
-    <w:basedOn w:val="448"/>
+    <w:basedOn w:val="614"/>
   </w:style>
-  <w:style w:type="character" w:styleId="463">
+  <w:style w:type="character" w:styleId="629">
     <w:name w:val="Unresolved Mention"/>
-    <w:basedOn w:val="448"/>
+    <w:basedOn w:val="614"/>
     <w:uiPriority w:val="99"/>
     <w:semiHidden/>
     <w:unhideWhenUsed/>
@@ -19272,9 +19182,9 @@
       <w:shd w:val="clear" w:color="auto" w:fill="E1DFDD"/>
     </w:rPr>
   </w:style>
-  <w:style w:type="paragraph" w:styleId="464">
+  <w:style w:type="paragraph" w:styleId="630">
     <w:name w:val="List Paragraph"/>
-    <w:basedOn w:val="446"/>
+    <w:basedOn w:val="612"/>
     <w:qFormat/>
     <w:uiPriority w:val="34"/>
     <w:pPr>
@@ -19282,30 +19192,30 @@
       <w:ind w:left="720"/>
     </w:pPr>
   </w:style>
-  <w:style w:type="paragraph" w:styleId="465">
+  <w:style w:type="paragraph" w:styleId="631">
     <w:name w:val="Body Text"/>
-    <w:basedOn w:val="446"/>
-    <w:link w:val="466"/>
+    <w:basedOn w:val="612"/>
+    <w:link w:val="632"/>
     <w:semiHidden/>
     <w:unhideWhenUsed/>
     <w:pPr>
       <w:spacing w:after="120"/>
     </w:pPr>
   </w:style>
-  <w:style w:type="character" w:styleId="466" w:customStyle="1">
+  <w:style w:type="character" w:styleId="632" w:customStyle="1">
     <w:name w:val="Body Text Char"/>
-    <w:basedOn w:val="448"/>
-    <w:link w:val="465"/>
+    <w:basedOn w:val="614"/>
+    <w:link w:val="631"/>
     <w:semiHidden/>
     <w:rPr>
       <w:rFonts w:ascii="Times" w:hAnsi="Times"/>
       <w:sz w:val="24"/>
     </w:rPr>
   </w:style>
-  <w:style w:type="character" w:styleId="467" w:customStyle="1">
+  <w:style w:type="character" w:styleId="633" w:customStyle="1">
     <w:name w:val="Heading 2 Char"/>
-    <w:basedOn w:val="448"/>
-    <w:link w:val="447"/>
+    <w:basedOn w:val="614"/>
+    <w:link w:val="613"/>
     <w:uiPriority w:val="9"/>
     <w:rPr>
       <w:rFonts w:ascii="Times New Roman" w:hAnsi="Times New Roman"/>
@@ -19315,9 +19225,9 @@
       <w:szCs w:val="36"/>
     </w:rPr>
   </w:style>
-  <w:style w:type="paragraph" w:styleId="468" w:customStyle="1">
+  <w:style w:type="paragraph" w:styleId="634" w:customStyle="1">
     <w:name w:val="courseblockdesc"/>
-    <w:basedOn w:val="446"/>
+    <w:basedOn w:val="612"/>
     <w:rPr>
       <w:rFonts w:ascii="Times New Roman" w:hAnsi="Times New Roman"/>
       <w:szCs w:val="24"/>
@@ -19326,9 +19236,9 @@
       <w:spacing w:after="100" w:afterAutospacing="1" w:before="100" w:beforeAutospacing="1"/>
     </w:pPr>
   </w:style>
-  <w:style w:type="paragraph" w:styleId="469" w:customStyle="1">
+  <w:style w:type="paragraph" w:styleId="635" w:customStyle="1">
     <w:name w:val="courseblocktitle"/>
-    <w:basedOn w:val="446"/>
+    <w:basedOn w:val="612"/>
     <w:rPr>
       <w:rFonts w:ascii="Times New Roman" w:hAnsi="Times New Roman"/>
       <w:szCs w:val="24"/>
@@ -19337,9 +19247,9 @@
       <w:spacing w:after="100" w:afterAutospacing="1" w:before="100" w:beforeAutospacing="1"/>
     </w:pPr>
   </w:style>
-  <w:style w:type="character" w:styleId="470">
+  <w:style w:type="character" w:styleId="636">
     <w:name w:val="Strong"/>
-    <w:basedOn w:val="448"/>
+    <w:basedOn w:val="614"/>
     <w:qFormat/>
     <w:uiPriority w:val="22"/>
     <w:rPr>
@@ -19347,13 +19257,13 @@
       <w:bCs/>
     </w:rPr>
   </w:style>
-  <w:style w:type="character" w:styleId="471" w:customStyle="1">
+  <w:style w:type="character" w:styleId="637" w:customStyle="1">
     <w:name w:val="cdspacing"/>
-    <w:basedOn w:val="448"/>
+    <w:basedOn w:val="614"/>
   </w:style>
-  <w:style w:type="character" w:styleId="472">
+  <w:style w:type="character" w:styleId="638">
     <w:name w:val="Placeholder Text"/>
-    <w:basedOn w:val="448"/>
+    <w:basedOn w:val="614"/>
     <w:uiPriority w:val="99"/>
     <w:semiHidden/>
     <w:rPr>

</xml_diff>